<commit_message>
Bao cao tuan 5 6 7
</commit_message>
<xml_diff>
--- a/BaoCao.docx
+++ b/BaoCao.docx
@@ -6085,6 +6085,2298 @@
         </w:rPr>
         <w:t>.</w:t>
       </w:r>
+    </w:p>
+    <w:p>
+      <w:pPr>
+        <w:rPr>
+          <w:rFonts w:ascii="Times New Roman" w:hAnsi="Times New Roman" w:cs="Times New Roman"/>
+        </w:rPr>
+      </w:pPr>
+    </w:p>
+    <w:p>
+      <w:pPr>
+        <w:rPr>
+          <w:rFonts w:ascii="Times New Roman" w:hAnsi="Times New Roman" w:cs="Times New Roman"/>
+          <w:b/>
+          <w:bCs/>
+        </w:rPr>
+      </w:pPr>
+      <w:r>
+        <w:rPr>
+          <w:rFonts w:ascii="Times New Roman" w:hAnsi="Times New Roman" w:cs="Times New Roman"/>
+          <w:b/>
+          <w:bCs/>
+        </w:rPr>
+        <w:t xml:space="preserve">BÁO CÁO </w:t>
+      </w:r>
+      <w:r>
+        <w:rPr>
+          <w:rFonts w:ascii="Times New Roman" w:hAnsi="Times New Roman" w:cs="Times New Roman"/>
+          <w:b/>
+          <w:bCs/>
+          <w:sz w:val="26"/>
+          <w:szCs w:val="26"/>
+        </w:rPr>
+        <w:t>TUẦN</w:t>
+      </w:r>
+      <w:r>
+        <w:rPr>
+          <w:rFonts w:ascii="Times New Roman" w:hAnsi="Times New Roman" w:cs="Times New Roman"/>
+          <w:b/>
+          <w:bCs/>
+        </w:rPr>
+        <w:t xml:space="preserve"> 5</w:t>
+      </w:r>
+    </w:p>
+    <w:p>
+      <w:pPr>
+        <w:rPr>
+          <w:rFonts w:ascii="Times New Roman" w:hAnsi="Times New Roman" w:cs="Times New Roman"/>
+        </w:rPr>
+      </w:pPr>
+      <w:r>
+        <w:rPr>
+          <w:rFonts w:ascii="Times New Roman" w:hAnsi="Times New Roman" w:cs="Times New Roman"/>
+        </w:rPr>
+        <w:t xml:space="preserve">Trong </w:t>
+      </w:r>
+      <w:proofErr w:type="spellStart"/>
+      <w:r>
+        <w:rPr>
+          <w:rFonts w:ascii="Times New Roman" w:hAnsi="Times New Roman" w:cs="Times New Roman"/>
+        </w:rPr>
+        <w:t>tuần</w:t>
+      </w:r>
+      <w:proofErr w:type="spellEnd"/>
+      <w:r>
+        <w:rPr>
+          <w:rFonts w:ascii="Times New Roman" w:hAnsi="Times New Roman" w:cs="Times New Roman"/>
+        </w:rPr>
+        <w:t xml:space="preserve"> </w:t>
+      </w:r>
+      <w:proofErr w:type="spellStart"/>
+      <w:r>
+        <w:rPr>
+          <w:rFonts w:ascii="Times New Roman" w:hAnsi="Times New Roman" w:cs="Times New Roman"/>
+        </w:rPr>
+        <w:t>này</w:t>
+      </w:r>
+      <w:proofErr w:type="spellEnd"/>
+      <w:r>
+        <w:rPr>
+          <w:rFonts w:ascii="Times New Roman" w:hAnsi="Times New Roman" w:cs="Times New Roman"/>
+        </w:rPr>
+        <w:t xml:space="preserve">, </w:t>
+      </w:r>
+      <w:proofErr w:type="spellStart"/>
+      <w:r>
+        <w:rPr>
+          <w:rFonts w:ascii="Times New Roman" w:hAnsi="Times New Roman" w:cs="Times New Roman"/>
+        </w:rPr>
+        <w:t>em</w:t>
+      </w:r>
+      <w:proofErr w:type="spellEnd"/>
+      <w:r>
+        <w:rPr>
+          <w:rFonts w:ascii="Times New Roman" w:hAnsi="Times New Roman" w:cs="Times New Roman"/>
+        </w:rPr>
+        <w:t xml:space="preserve"> </w:t>
+      </w:r>
+      <w:proofErr w:type="spellStart"/>
+      <w:r>
+        <w:rPr>
+          <w:rFonts w:ascii="Times New Roman" w:hAnsi="Times New Roman" w:cs="Times New Roman"/>
+        </w:rPr>
+        <w:t>thực</w:t>
+      </w:r>
+      <w:proofErr w:type="spellEnd"/>
+      <w:r>
+        <w:rPr>
+          <w:rFonts w:ascii="Times New Roman" w:hAnsi="Times New Roman" w:cs="Times New Roman"/>
+        </w:rPr>
+        <w:t xml:space="preserve"> </w:t>
+      </w:r>
+      <w:proofErr w:type="spellStart"/>
+      <w:r>
+        <w:rPr>
+          <w:rFonts w:ascii="Times New Roman" w:hAnsi="Times New Roman" w:cs="Times New Roman"/>
+        </w:rPr>
+        <w:t>hiện</w:t>
+      </w:r>
+      <w:proofErr w:type="spellEnd"/>
+      <w:r>
+        <w:rPr>
+          <w:rFonts w:ascii="Times New Roman" w:hAnsi="Times New Roman" w:cs="Times New Roman"/>
+        </w:rPr>
+        <w:t xml:space="preserve"> </w:t>
+      </w:r>
+      <w:proofErr w:type="spellStart"/>
+      <w:r>
+        <w:rPr>
+          <w:rFonts w:ascii="Times New Roman" w:hAnsi="Times New Roman" w:cs="Times New Roman"/>
+        </w:rPr>
+        <w:t>báo</w:t>
+      </w:r>
+      <w:proofErr w:type="spellEnd"/>
+      <w:r>
+        <w:rPr>
+          <w:rFonts w:ascii="Times New Roman" w:hAnsi="Times New Roman" w:cs="Times New Roman"/>
+        </w:rPr>
+        <w:t xml:space="preserve"> </w:t>
+      </w:r>
+      <w:proofErr w:type="spellStart"/>
+      <w:r>
+        <w:rPr>
+          <w:rFonts w:ascii="Times New Roman" w:hAnsi="Times New Roman" w:cs="Times New Roman"/>
+        </w:rPr>
+        <w:t>cáo</w:t>
+      </w:r>
+      <w:proofErr w:type="spellEnd"/>
+      <w:r>
+        <w:rPr>
+          <w:rFonts w:ascii="Times New Roman" w:hAnsi="Times New Roman" w:cs="Times New Roman"/>
+        </w:rPr>
+        <w:t xml:space="preserve"> </w:t>
+      </w:r>
+      <w:proofErr w:type="spellStart"/>
+      <w:r>
+        <w:rPr>
+          <w:rFonts w:ascii="Times New Roman" w:hAnsi="Times New Roman" w:cs="Times New Roman"/>
+        </w:rPr>
+        <w:t>tiến</w:t>
+      </w:r>
+      <w:proofErr w:type="spellEnd"/>
+      <w:r>
+        <w:rPr>
+          <w:rFonts w:ascii="Times New Roman" w:hAnsi="Times New Roman" w:cs="Times New Roman"/>
+        </w:rPr>
+        <w:t xml:space="preserve"> </w:t>
+      </w:r>
+      <w:proofErr w:type="spellStart"/>
+      <w:r>
+        <w:rPr>
+          <w:rFonts w:ascii="Times New Roman" w:hAnsi="Times New Roman" w:cs="Times New Roman"/>
+        </w:rPr>
+        <w:t>độ</w:t>
+      </w:r>
+      <w:proofErr w:type="spellEnd"/>
+      <w:r>
+        <w:rPr>
+          <w:rFonts w:ascii="Times New Roman" w:hAnsi="Times New Roman" w:cs="Times New Roman"/>
+        </w:rPr>
+        <w:t xml:space="preserve"> 50% </w:t>
+      </w:r>
+      <w:proofErr w:type="spellStart"/>
+      <w:r>
+        <w:rPr>
+          <w:rFonts w:ascii="Times New Roman" w:hAnsi="Times New Roman" w:cs="Times New Roman"/>
+        </w:rPr>
+        <w:t>dự</w:t>
+      </w:r>
+      <w:proofErr w:type="spellEnd"/>
+      <w:r>
+        <w:rPr>
+          <w:rFonts w:ascii="Times New Roman" w:hAnsi="Times New Roman" w:cs="Times New Roman"/>
+        </w:rPr>
+        <w:t xml:space="preserve"> </w:t>
+      </w:r>
+      <w:proofErr w:type="spellStart"/>
+      <w:r>
+        <w:rPr>
+          <w:rFonts w:ascii="Times New Roman" w:hAnsi="Times New Roman" w:cs="Times New Roman"/>
+        </w:rPr>
+        <w:t>án</w:t>
+      </w:r>
+      <w:proofErr w:type="spellEnd"/>
+      <w:r>
+        <w:rPr>
+          <w:rFonts w:ascii="Times New Roman" w:hAnsi="Times New Roman" w:cs="Times New Roman"/>
+        </w:rPr>
+        <w:t xml:space="preserve"> </w:t>
+      </w:r>
+      <w:proofErr w:type="spellStart"/>
+      <w:r>
+        <w:rPr>
+          <w:rFonts w:ascii="Times New Roman" w:hAnsi="Times New Roman" w:cs="Times New Roman"/>
+        </w:rPr>
+        <w:t>với</w:t>
+      </w:r>
+      <w:proofErr w:type="spellEnd"/>
+      <w:r>
+        <w:rPr>
+          <w:rFonts w:ascii="Times New Roman" w:hAnsi="Times New Roman" w:cs="Times New Roman"/>
+        </w:rPr>
+        <w:t xml:space="preserve"> </w:t>
+      </w:r>
+      <w:proofErr w:type="spellStart"/>
+      <w:r>
+        <w:rPr>
+          <w:rFonts w:ascii="Times New Roman" w:hAnsi="Times New Roman" w:cs="Times New Roman"/>
+        </w:rPr>
+        <w:t>thầy</w:t>
+      </w:r>
+      <w:proofErr w:type="spellEnd"/>
+      <w:r>
+        <w:rPr>
+          <w:rFonts w:ascii="Times New Roman" w:hAnsi="Times New Roman" w:cs="Times New Roman"/>
+        </w:rPr>
+        <w:t xml:space="preserve">. </w:t>
+      </w:r>
+      <w:proofErr w:type="spellStart"/>
+      <w:r>
+        <w:rPr>
+          <w:rFonts w:ascii="Times New Roman" w:hAnsi="Times New Roman" w:cs="Times New Roman"/>
+        </w:rPr>
+        <w:t>Cụ</w:t>
+      </w:r>
+      <w:proofErr w:type="spellEnd"/>
+      <w:r>
+        <w:rPr>
+          <w:rFonts w:ascii="Times New Roman" w:hAnsi="Times New Roman" w:cs="Times New Roman"/>
+        </w:rPr>
+        <w:t xml:space="preserve"> </w:t>
+      </w:r>
+      <w:proofErr w:type="spellStart"/>
+      <w:r>
+        <w:rPr>
+          <w:rFonts w:ascii="Times New Roman" w:hAnsi="Times New Roman" w:cs="Times New Roman"/>
+        </w:rPr>
+        <w:t>thể</w:t>
+      </w:r>
+      <w:proofErr w:type="spellEnd"/>
+      <w:r>
+        <w:rPr>
+          <w:rFonts w:ascii="Times New Roman" w:hAnsi="Times New Roman" w:cs="Times New Roman"/>
+        </w:rPr>
+        <w:t>:</w:t>
+      </w:r>
+    </w:p>
+    <w:p>
+      <w:pPr>
+        <w:numPr>
+          <w:ilvl w:val="0"/>
+          <w:numId w:val="10"/>
+        </w:numPr>
+        <w:rPr>
+          <w:rFonts w:ascii="Times New Roman" w:hAnsi="Times New Roman" w:cs="Times New Roman"/>
+        </w:rPr>
+      </w:pPr>
+      <w:r>
+        <w:rPr>
+          <w:rFonts w:ascii="Times New Roman" w:hAnsi="Times New Roman" w:cs="Times New Roman"/>
+        </w:rPr>
+        <w:t xml:space="preserve">Em </w:t>
+      </w:r>
+      <w:proofErr w:type="spellStart"/>
+      <w:r>
+        <w:rPr>
+          <w:rFonts w:ascii="Times New Roman" w:hAnsi="Times New Roman" w:cs="Times New Roman"/>
+        </w:rPr>
+        <w:t>đã</w:t>
+      </w:r>
+      <w:proofErr w:type="spellEnd"/>
+      <w:r>
+        <w:rPr>
+          <w:rFonts w:ascii="Times New Roman" w:hAnsi="Times New Roman" w:cs="Times New Roman"/>
+        </w:rPr>
+        <w:t xml:space="preserve"> </w:t>
+      </w:r>
+      <w:proofErr w:type="spellStart"/>
+      <w:r>
+        <w:rPr>
+          <w:rFonts w:ascii="Times New Roman" w:hAnsi="Times New Roman" w:cs="Times New Roman"/>
+        </w:rPr>
+        <w:t>trình</w:t>
+      </w:r>
+      <w:proofErr w:type="spellEnd"/>
+      <w:r>
+        <w:rPr>
+          <w:rFonts w:ascii="Times New Roman" w:hAnsi="Times New Roman" w:cs="Times New Roman"/>
+        </w:rPr>
+        <w:t xml:space="preserve"> </w:t>
+      </w:r>
+      <w:proofErr w:type="spellStart"/>
+      <w:r>
+        <w:rPr>
+          <w:rFonts w:ascii="Times New Roman" w:hAnsi="Times New Roman" w:cs="Times New Roman"/>
+        </w:rPr>
+        <w:t>bày</w:t>
+      </w:r>
+      <w:proofErr w:type="spellEnd"/>
+      <w:r>
+        <w:rPr>
+          <w:rFonts w:ascii="Times New Roman" w:hAnsi="Times New Roman" w:cs="Times New Roman"/>
+        </w:rPr>
+        <w:t xml:space="preserve"> demo </w:t>
+      </w:r>
+      <w:proofErr w:type="spellStart"/>
+      <w:r>
+        <w:rPr>
+          <w:rFonts w:ascii="Times New Roman" w:hAnsi="Times New Roman" w:cs="Times New Roman"/>
+        </w:rPr>
+        <w:t>các</w:t>
+      </w:r>
+      <w:proofErr w:type="spellEnd"/>
+      <w:r>
+        <w:rPr>
+          <w:rFonts w:ascii="Times New Roman" w:hAnsi="Times New Roman" w:cs="Times New Roman"/>
+        </w:rPr>
+        <w:t xml:space="preserve"> </w:t>
+      </w:r>
+      <w:proofErr w:type="spellStart"/>
+      <w:r>
+        <w:rPr>
+          <w:rFonts w:ascii="Times New Roman" w:hAnsi="Times New Roman" w:cs="Times New Roman"/>
+        </w:rPr>
+        <w:t>chức</w:t>
+      </w:r>
+      <w:proofErr w:type="spellEnd"/>
+      <w:r>
+        <w:rPr>
+          <w:rFonts w:ascii="Times New Roman" w:hAnsi="Times New Roman" w:cs="Times New Roman"/>
+        </w:rPr>
+        <w:t xml:space="preserve"> </w:t>
+      </w:r>
+      <w:proofErr w:type="spellStart"/>
+      <w:r>
+        <w:rPr>
+          <w:rFonts w:ascii="Times New Roman" w:hAnsi="Times New Roman" w:cs="Times New Roman"/>
+        </w:rPr>
+        <w:t>năng</w:t>
+      </w:r>
+      <w:proofErr w:type="spellEnd"/>
+      <w:r>
+        <w:rPr>
+          <w:rFonts w:ascii="Times New Roman" w:hAnsi="Times New Roman" w:cs="Times New Roman"/>
+        </w:rPr>
+        <w:t xml:space="preserve"> </w:t>
+      </w:r>
+      <w:proofErr w:type="spellStart"/>
+      <w:r>
+        <w:rPr>
+          <w:rFonts w:ascii="Times New Roman" w:hAnsi="Times New Roman" w:cs="Times New Roman"/>
+        </w:rPr>
+        <w:t>đã</w:t>
+      </w:r>
+      <w:proofErr w:type="spellEnd"/>
+      <w:r>
+        <w:rPr>
+          <w:rFonts w:ascii="Times New Roman" w:hAnsi="Times New Roman" w:cs="Times New Roman"/>
+        </w:rPr>
+        <w:t xml:space="preserve"> </w:t>
+      </w:r>
+      <w:proofErr w:type="spellStart"/>
+      <w:r>
+        <w:rPr>
+          <w:rFonts w:ascii="Times New Roman" w:hAnsi="Times New Roman" w:cs="Times New Roman"/>
+        </w:rPr>
+        <w:t>hoàn</w:t>
+      </w:r>
+      <w:proofErr w:type="spellEnd"/>
+      <w:r>
+        <w:rPr>
+          <w:rFonts w:ascii="Times New Roman" w:hAnsi="Times New Roman" w:cs="Times New Roman"/>
+        </w:rPr>
+        <w:t xml:space="preserve"> </w:t>
+      </w:r>
+      <w:proofErr w:type="spellStart"/>
+      <w:r>
+        <w:rPr>
+          <w:rFonts w:ascii="Times New Roman" w:hAnsi="Times New Roman" w:cs="Times New Roman"/>
+        </w:rPr>
+        <w:t>thành</w:t>
+      </w:r>
+      <w:proofErr w:type="spellEnd"/>
+      <w:r>
+        <w:rPr>
+          <w:rFonts w:ascii="Times New Roman" w:hAnsi="Times New Roman" w:cs="Times New Roman"/>
+        </w:rPr>
+        <w:t xml:space="preserve"> </w:t>
+      </w:r>
+      <w:proofErr w:type="spellStart"/>
+      <w:r>
+        <w:rPr>
+          <w:rFonts w:ascii="Times New Roman" w:hAnsi="Times New Roman" w:cs="Times New Roman"/>
+        </w:rPr>
+        <w:t>và</w:t>
+      </w:r>
+      <w:proofErr w:type="spellEnd"/>
+      <w:r>
+        <w:rPr>
+          <w:rFonts w:ascii="Times New Roman" w:hAnsi="Times New Roman" w:cs="Times New Roman"/>
+        </w:rPr>
+        <w:t xml:space="preserve"> </w:t>
+      </w:r>
+      <w:proofErr w:type="spellStart"/>
+      <w:r>
+        <w:rPr>
+          <w:rFonts w:ascii="Times New Roman" w:hAnsi="Times New Roman" w:cs="Times New Roman"/>
+        </w:rPr>
+        <w:t>cấu</w:t>
+      </w:r>
+      <w:proofErr w:type="spellEnd"/>
+      <w:r>
+        <w:rPr>
+          <w:rFonts w:ascii="Times New Roman" w:hAnsi="Times New Roman" w:cs="Times New Roman"/>
+        </w:rPr>
+        <w:t xml:space="preserve"> </w:t>
+      </w:r>
+      <w:proofErr w:type="spellStart"/>
+      <w:r>
+        <w:rPr>
+          <w:rFonts w:ascii="Times New Roman" w:hAnsi="Times New Roman" w:cs="Times New Roman"/>
+        </w:rPr>
+        <w:t>trúc</w:t>
+      </w:r>
+      <w:proofErr w:type="spellEnd"/>
+      <w:r>
+        <w:rPr>
+          <w:rFonts w:ascii="Times New Roman" w:hAnsi="Times New Roman" w:cs="Times New Roman"/>
+        </w:rPr>
+        <w:t xml:space="preserve"> code </w:t>
+      </w:r>
+      <w:proofErr w:type="spellStart"/>
+      <w:r>
+        <w:rPr>
+          <w:rFonts w:ascii="Times New Roman" w:hAnsi="Times New Roman" w:cs="Times New Roman"/>
+        </w:rPr>
+        <w:t>hiện</w:t>
+      </w:r>
+      <w:proofErr w:type="spellEnd"/>
+      <w:r>
+        <w:rPr>
+          <w:rFonts w:ascii="Times New Roman" w:hAnsi="Times New Roman" w:cs="Times New Roman"/>
+        </w:rPr>
+        <w:t xml:space="preserve"> </w:t>
+      </w:r>
+      <w:proofErr w:type="spellStart"/>
+      <w:r>
+        <w:rPr>
+          <w:rFonts w:ascii="Times New Roman" w:hAnsi="Times New Roman" w:cs="Times New Roman"/>
+        </w:rPr>
+        <w:t>tại</w:t>
+      </w:r>
+      <w:proofErr w:type="spellEnd"/>
+      <w:r>
+        <w:rPr>
+          <w:rFonts w:ascii="Times New Roman" w:hAnsi="Times New Roman" w:cs="Times New Roman"/>
+        </w:rPr>
+        <w:t>.</w:t>
+      </w:r>
+    </w:p>
+    <w:p>
+      <w:pPr>
+        <w:numPr>
+          <w:ilvl w:val="0"/>
+          <w:numId w:val="10"/>
+        </w:numPr>
+        <w:rPr>
+          <w:rFonts w:ascii="Times New Roman" w:hAnsi="Times New Roman" w:cs="Times New Roman"/>
+        </w:rPr>
+      </w:pPr>
+      <w:r>
+        <w:rPr>
+          <w:rFonts w:ascii="Times New Roman" w:hAnsi="Times New Roman" w:cs="Times New Roman"/>
+        </w:rPr>
+        <w:t xml:space="preserve">Em </w:t>
+      </w:r>
+      <w:proofErr w:type="spellStart"/>
+      <w:r>
+        <w:rPr>
+          <w:rFonts w:ascii="Times New Roman" w:hAnsi="Times New Roman" w:cs="Times New Roman"/>
+        </w:rPr>
+        <w:t>tiếp</w:t>
+      </w:r>
+      <w:proofErr w:type="spellEnd"/>
+      <w:r>
+        <w:rPr>
+          <w:rFonts w:ascii="Times New Roman" w:hAnsi="Times New Roman" w:cs="Times New Roman"/>
+        </w:rPr>
+        <w:t xml:space="preserve"> </w:t>
+      </w:r>
+      <w:proofErr w:type="spellStart"/>
+      <w:r>
+        <w:rPr>
+          <w:rFonts w:ascii="Times New Roman" w:hAnsi="Times New Roman" w:cs="Times New Roman"/>
+        </w:rPr>
+        <w:t>thu</w:t>
+      </w:r>
+      <w:proofErr w:type="spellEnd"/>
+      <w:r>
+        <w:rPr>
+          <w:rFonts w:ascii="Times New Roman" w:hAnsi="Times New Roman" w:cs="Times New Roman"/>
+        </w:rPr>
+        <w:t xml:space="preserve"> </w:t>
+      </w:r>
+      <w:proofErr w:type="spellStart"/>
+      <w:r>
+        <w:rPr>
+          <w:rFonts w:ascii="Times New Roman" w:hAnsi="Times New Roman" w:cs="Times New Roman"/>
+        </w:rPr>
+        <w:t>các</w:t>
+      </w:r>
+      <w:proofErr w:type="spellEnd"/>
+      <w:r>
+        <w:rPr>
+          <w:rFonts w:ascii="Times New Roman" w:hAnsi="Times New Roman" w:cs="Times New Roman"/>
+        </w:rPr>
+        <w:t xml:space="preserve"> </w:t>
+      </w:r>
+      <w:proofErr w:type="spellStart"/>
+      <w:r>
+        <w:rPr>
+          <w:rFonts w:ascii="Times New Roman" w:hAnsi="Times New Roman" w:cs="Times New Roman"/>
+        </w:rPr>
+        <w:t>nhận</w:t>
+      </w:r>
+      <w:proofErr w:type="spellEnd"/>
+      <w:r>
+        <w:rPr>
+          <w:rFonts w:ascii="Times New Roman" w:hAnsi="Times New Roman" w:cs="Times New Roman"/>
+        </w:rPr>
+        <w:t xml:space="preserve"> </w:t>
+      </w:r>
+      <w:proofErr w:type="spellStart"/>
+      <w:r>
+        <w:rPr>
+          <w:rFonts w:ascii="Times New Roman" w:hAnsi="Times New Roman" w:cs="Times New Roman"/>
+        </w:rPr>
+        <w:t>xét</w:t>
+      </w:r>
+      <w:proofErr w:type="spellEnd"/>
+      <w:r>
+        <w:rPr>
+          <w:rFonts w:ascii="Times New Roman" w:hAnsi="Times New Roman" w:cs="Times New Roman"/>
+        </w:rPr>
+        <w:t xml:space="preserve">, </w:t>
+      </w:r>
+      <w:proofErr w:type="spellStart"/>
+      <w:r>
+        <w:rPr>
+          <w:rFonts w:ascii="Times New Roman" w:hAnsi="Times New Roman" w:cs="Times New Roman"/>
+        </w:rPr>
+        <w:t>đánh</w:t>
+      </w:r>
+      <w:proofErr w:type="spellEnd"/>
+      <w:r>
+        <w:rPr>
+          <w:rFonts w:ascii="Times New Roman" w:hAnsi="Times New Roman" w:cs="Times New Roman"/>
+        </w:rPr>
+        <w:t xml:space="preserve"> </w:t>
+      </w:r>
+      <w:proofErr w:type="spellStart"/>
+      <w:r>
+        <w:rPr>
+          <w:rFonts w:ascii="Times New Roman" w:hAnsi="Times New Roman" w:cs="Times New Roman"/>
+        </w:rPr>
+        <w:t>giá</w:t>
+      </w:r>
+      <w:proofErr w:type="spellEnd"/>
+      <w:r>
+        <w:rPr>
+          <w:rFonts w:ascii="Times New Roman" w:hAnsi="Times New Roman" w:cs="Times New Roman"/>
+        </w:rPr>
+        <w:t xml:space="preserve"> </w:t>
+      </w:r>
+      <w:proofErr w:type="spellStart"/>
+      <w:r>
+        <w:rPr>
+          <w:rFonts w:ascii="Times New Roman" w:hAnsi="Times New Roman" w:cs="Times New Roman"/>
+        </w:rPr>
+        <w:t>của</w:t>
+      </w:r>
+      <w:proofErr w:type="spellEnd"/>
+      <w:r>
+        <w:rPr>
+          <w:rFonts w:ascii="Times New Roman" w:hAnsi="Times New Roman" w:cs="Times New Roman"/>
+        </w:rPr>
+        <w:t xml:space="preserve"> </w:t>
+      </w:r>
+      <w:proofErr w:type="spellStart"/>
+      <w:r>
+        <w:rPr>
+          <w:rFonts w:ascii="Times New Roman" w:hAnsi="Times New Roman" w:cs="Times New Roman"/>
+        </w:rPr>
+        <w:t>thầy</w:t>
+      </w:r>
+      <w:proofErr w:type="spellEnd"/>
+      <w:r>
+        <w:rPr>
+          <w:rFonts w:ascii="Times New Roman" w:hAnsi="Times New Roman" w:cs="Times New Roman"/>
+        </w:rPr>
+        <w:t xml:space="preserve"> </w:t>
+      </w:r>
+      <w:proofErr w:type="spellStart"/>
+      <w:r>
+        <w:rPr>
+          <w:rFonts w:ascii="Times New Roman" w:hAnsi="Times New Roman" w:cs="Times New Roman"/>
+        </w:rPr>
+        <w:t>để</w:t>
+      </w:r>
+      <w:proofErr w:type="spellEnd"/>
+      <w:r>
+        <w:rPr>
+          <w:rFonts w:ascii="Times New Roman" w:hAnsi="Times New Roman" w:cs="Times New Roman"/>
+        </w:rPr>
+        <w:t xml:space="preserve"> </w:t>
+      </w:r>
+      <w:proofErr w:type="spellStart"/>
+      <w:r>
+        <w:rPr>
+          <w:rFonts w:ascii="Times New Roman" w:hAnsi="Times New Roman" w:cs="Times New Roman"/>
+        </w:rPr>
+        <w:t>chỉnh</w:t>
+      </w:r>
+      <w:proofErr w:type="spellEnd"/>
+      <w:r>
+        <w:rPr>
+          <w:rFonts w:ascii="Times New Roman" w:hAnsi="Times New Roman" w:cs="Times New Roman"/>
+        </w:rPr>
+        <w:t xml:space="preserve"> </w:t>
+      </w:r>
+      <w:proofErr w:type="spellStart"/>
+      <w:r>
+        <w:rPr>
+          <w:rFonts w:ascii="Times New Roman" w:hAnsi="Times New Roman" w:cs="Times New Roman"/>
+        </w:rPr>
+        <w:t>sửa</w:t>
+      </w:r>
+      <w:proofErr w:type="spellEnd"/>
+      <w:r>
+        <w:rPr>
+          <w:rFonts w:ascii="Times New Roman" w:hAnsi="Times New Roman" w:cs="Times New Roman"/>
+        </w:rPr>
+        <w:t xml:space="preserve"> </w:t>
+      </w:r>
+      <w:proofErr w:type="spellStart"/>
+      <w:r>
+        <w:rPr>
+          <w:rFonts w:ascii="Times New Roman" w:hAnsi="Times New Roman" w:cs="Times New Roman"/>
+        </w:rPr>
+        <w:t>và</w:t>
+      </w:r>
+      <w:proofErr w:type="spellEnd"/>
+      <w:r>
+        <w:rPr>
+          <w:rFonts w:ascii="Times New Roman" w:hAnsi="Times New Roman" w:cs="Times New Roman"/>
+        </w:rPr>
+        <w:t xml:space="preserve"> </w:t>
+      </w:r>
+      <w:proofErr w:type="spellStart"/>
+      <w:r>
+        <w:rPr>
+          <w:rFonts w:ascii="Times New Roman" w:hAnsi="Times New Roman" w:cs="Times New Roman"/>
+        </w:rPr>
+        <w:t>tiếp</w:t>
+      </w:r>
+      <w:proofErr w:type="spellEnd"/>
+      <w:r>
+        <w:rPr>
+          <w:rFonts w:ascii="Times New Roman" w:hAnsi="Times New Roman" w:cs="Times New Roman"/>
+        </w:rPr>
+        <w:t xml:space="preserve"> </w:t>
+      </w:r>
+      <w:proofErr w:type="spellStart"/>
+      <w:r>
+        <w:rPr>
+          <w:rFonts w:ascii="Times New Roman" w:hAnsi="Times New Roman" w:cs="Times New Roman"/>
+        </w:rPr>
+        <w:t>tục</w:t>
+      </w:r>
+      <w:proofErr w:type="spellEnd"/>
+      <w:r>
+        <w:rPr>
+          <w:rFonts w:ascii="Times New Roman" w:hAnsi="Times New Roman" w:cs="Times New Roman"/>
+        </w:rPr>
+        <w:t xml:space="preserve"> </w:t>
+      </w:r>
+      <w:proofErr w:type="spellStart"/>
+      <w:r>
+        <w:rPr>
+          <w:rFonts w:ascii="Times New Roman" w:hAnsi="Times New Roman" w:cs="Times New Roman"/>
+        </w:rPr>
+        <w:t>hoàn</w:t>
+      </w:r>
+      <w:proofErr w:type="spellEnd"/>
+      <w:r>
+        <w:rPr>
+          <w:rFonts w:ascii="Times New Roman" w:hAnsi="Times New Roman" w:cs="Times New Roman"/>
+        </w:rPr>
+        <w:t xml:space="preserve"> </w:t>
+      </w:r>
+      <w:proofErr w:type="spellStart"/>
+      <w:r>
+        <w:rPr>
+          <w:rFonts w:ascii="Times New Roman" w:hAnsi="Times New Roman" w:cs="Times New Roman"/>
+        </w:rPr>
+        <w:t>thiện</w:t>
+      </w:r>
+      <w:proofErr w:type="spellEnd"/>
+      <w:r>
+        <w:rPr>
+          <w:rFonts w:ascii="Times New Roman" w:hAnsi="Times New Roman" w:cs="Times New Roman"/>
+        </w:rPr>
+        <w:t xml:space="preserve"> </w:t>
+      </w:r>
+      <w:proofErr w:type="spellStart"/>
+      <w:r>
+        <w:rPr>
+          <w:rFonts w:ascii="Times New Roman" w:hAnsi="Times New Roman" w:cs="Times New Roman"/>
+        </w:rPr>
+        <w:t>đồ</w:t>
+      </w:r>
+      <w:proofErr w:type="spellEnd"/>
+      <w:r>
+        <w:rPr>
+          <w:rFonts w:ascii="Times New Roman" w:hAnsi="Times New Roman" w:cs="Times New Roman"/>
+        </w:rPr>
+        <w:t xml:space="preserve"> </w:t>
+      </w:r>
+      <w:proofErr w:type="spellStart"/>
+      <w:r>
+        <w:rPr>
+          <w:rFonts w:ascii="Times New Roman" w:hAnsi="Times New Roman" w:cs="Times New Roman"/>
+        </w:rPr>
+        <w:t>án</w:t>
+      </w:r>
+      <w:proofErr w:type="spellEnd"/>
+      <w:r>
+        <w:rPr>
+          <w:rFonts w:ascii="Times New Roman" w:hAnsi="Times New Roman" w:cs="Times New Roman"/>
+        </w:rPr>
+        <w:t>.</w:t>
+      </w:r>
+    </w:p>
+    <w:p>
+      <w:pPr>
+        <w:rPr>
+          <w:rFonts w:ascii="Times New Roman" w:hAnsi="Times New Roman" w:cs="Times New Roman"/>
+        </w:rPr>
+      </w:pPr>
+    </w:p>
+    <w:p>
+      <w:pPr>
+        <w:rPr>
+          <w:rFonts w:ascii="Times New Roman" w:hAnsi="Times New Roman" w:cs="Times New Roman"/>
+          <w:b/>
+          <w:bCs/>
+          <w:sz w:val="26"/>
+          <w:szCs w:val="26"/>
+        </w:rPr>
+      </w:pPr>
+      <w:r>
+        <w:rPr>
+          <w:rFonts w:ascii="Times New Roman" w:hAnsi="Times New Roman" w:cs="Times New Roman"/>
+          <w:b/>
+          <w:bCs/>
+          <w:sz w:val="26"/>
+          <w:szCs w:val="26"/>
+        </w:rPr>
+        <w:t>BÁO CÁO TUẦN 6</w:t>
+      </w:r>
+    </w:p>
+    <w:p>
+      <w:pPr>
+        <w:rPr>
+          <w:rFonts w:ascii="Times New Roman" w:hAnsi="Times New Roman" w:cs="Times New Roman"/>
+        </w:rPr>
+      </w:pPr>
+      <w:r>
+        <w:rPr>
+          <w:rFonts w:ascii="Times New Roman" w:hAnsi="Times New Roman" w:cs="Times New Roman"/>
+        </w:rPr>
+        <w:t xml:space="preserve">Trong </w:t>
+      </w:r>
+      <w:proofErr w:type="spellStart"/>
+      <w:r>
+        <w:rPr>
+          <w:rFonts w:ascii="Times New Roman" w:hAnsi="Times New Roman" w:cs="Times New Roman"/>
+        </w:rPr>
+        <w:t>tuần</w:t>
+      </w:r>
+      <w:proofErr w:type="spellEnd"/>
+      <w:r>
+        <w:rPr>
+          <w:rFonts w:ascii="Times New Roman" w:hAnsi="Times New Roman" w:cs="Times New Roman"/>
+        </w:rPr>
+        <w:t xml:space="preserve"> </w:t>
+      </w:r>
+      <w:proofErr w:type="spellStart"/>
+      <w:r>
+        <w:rPr>
+          <w:rFonts w:ascii="Times New Roman" w:hAnsi="Times New Roman" w:cs="Times New Roman"/>
+        </w:rPr>
+        <w:t>này</w:t>
+      </w:r>
+      <w:proofErr w:type="spellEnd"/>
+      <w:r>
+        <w:rPr>
+          <w:rFonts w:ascii="Times New Roman" w:hAnsi="Times New Roman" w:cs="Times New Roman"/>
+        </w:rPr>
+        <w:t xml:space="preserve">, </w:t>
+      </w:r>
+      <w:proofErr w:type="spellStart"/>
+      <w:r>
+        <w:rPr>
+          <w:rFonts w:ascii="Times New Roman" w:hAnsi="Times New Roman" w:cs="Times New Roman"/>
+        </w:rPr>
+        <w:t>em</w:t>
+      </w:r>
+      <w:proofErr w:type="spellEnd"/>
+      <w:r>
+        <w:rPr>
+          <w:rFonts w:ascii="Times New Roman" w:hAnsi="Times New Roman" w:cs="Times New Roman"/>
+        </w:rPr>
+        <w:t xml:space="preserve"> </w:t>
+      </w:r>
+      <w:proofErr w:type="spellStart"/>
+      <w:r>
+        <w:rPr>
+          <w:rFonts w:ascii="Times New Roman" w:hAnsi="Times New Roman" w:cs="Times New Roman"/>
+        </w:rPr>
+        <w:t>tập</w:t>
+      </w:r>
+      <w:proofErr w:type="spellEnd"/>
+      <w:r>
+        <w:rPr>
+          <w:rFonts w:ascii="Times New Roman" w:hAnsi="Times New Roman" w:cs="Times New Roman"/>
+        </w:rPr>
+        <w:t xml:space="preserve"> </w:t>
+      </w:r>
+      <w:proofErr w:type="spellStart"/>
+      <w:r>
+        <w:rPr>
+          <w:rFonts w:ascii="Times New Roman" w:hAnsi="Times New Roman" w:cs="Times New Roman"/>
+        </w:rPr>
+        <w:t>trung</w:t>
+      </w:r>
+      <w:proofErr w:type="spellEnd"/>
+      <w:r>
+        <w:rPr>
+          <w:rFonts w:ascii="Times New Roman" w:hAnsi="Times New Roman" w:cs="Times New Roman"/>
+        </w:rPr>
+        <w:t xml:space="preserve"> </w:t>
+      </w:r>
+      <w:proofErr w:type="spellStart"/>
+      <w:r>
+        <w:rPr>
+          <w:rFonts w:ascii="Times New Roman" w:hAnsi="Times New Roman" w:cs="Times New Roman"/>
+        </w:rPr>
+        <w:t>vào</w:t>
+      </w:r>
+      <w:proofErr w:type="spellEnd"/>
+      <w:r>
+        <w:rPr>
+          <w:rFonts w:ascii="Times New Roman" w:hAnsi="Times New Roman" w:cs="Times New Roman"/>
+        </w:rPr>
+        <w:t xml:space="preserve"> </w:t>
+      </w:r>
+      <w:proofErr w:type="spellStart"/>
+      <w:r>
+        <w:rPr>
+          <w:rFonts w:ascii="Times New Roman" w:hAnsi="Times New Roman" w:cs="Times New Roman"/>
+        </w:rPr>
+        <w:t>chức</w:t>
+      </w:r>
+      <w:proofErr w:type="spellEnd"/>
+      <w:r>
+        <w:rPr>
+          <w:rFonts w:ascii="Times New Roman" w:hAnsi="Times New Roman" w:cs="Times New Roman"/>
+        </w:rPr>
+        <w:t xml:space="preserve"> </w:t>
+      </w:r>
+      <w:proofErr w:type="spellStart"/>
+      <w:r>
+        <w:rPr>
+          <w:rFonts w:ascii="Times New Roman" w:hAnsi="Times New Roman" w:cs="Times New Roman"/>
+        </w:rPr>
+        <w:t>năng</w:t>
+      </w:r>
+      <w:proofErr w:type="spellEnd"/>
+      <w:r>
+        <w:rPr>
+          <w:rFonts w:ascii="Times New Roman" w:hAnsi="Times New Roman" w:cs="Times New Roman"/>
+        </w:rPr>
+        <w:t xml:space="preserve"> </w:t>
+      </w:r>
+      <w:proofErr w:type="spellStart"/>
+      <w:r>
+        <w:rPr>
+          <w:rFonts w:ascii="Times New Roman" w:hAnsi="Times New Roman" w:cs="Times New Roman"/>
+        </w:rPr>
+        <w:t>xác</w:t>
+      </w:r>
+      <w:proofErr w:type="spellEnd"/>
+      <w:r>
+        <w:rPr>
+          <w:rFonts w:ascii="Times New Roman" w:hAnsi="Times New Roman" w:cs="Times New Roman"/>
+        </w:rPr>
+        <w:t xml:space="preserve"> </w:t>
+      </w:r>
+      <w:proofErr w:type="spellStart"/>
+      <w:r>
+        <w:rPr>
+          <w:rFonts w:ascii="Times New Roman" w:hAnsi="Times New Roman" w:cs="Times New Roman"/>
+        </w:rPr>
+        <w:t>thực</w:t>
+      </w:r>
+      <w:proofErr w:type="spellEnd"/>
+      <w:r>
+        <w:rPr>
+          <w:rFonts w:ascii="Times New Roman" w:hAnsi="Times New Roman" w:cs="Times New Roman"/>
+        </w:rPr>
+        <w:t xml:space="preserve"> </w:t>
+      </w:r>
+      <w:proofErr w:type="spellStart"/>
+      <w:r>
+        <w:rPr>
+          <w:rFonts w:ascii="Times New Roman" w:hAnsi="Times New Roman" w:cs="Times New Roman"/>
+        </w:rPr>
+        <w:t>và</w:t>
+      </w:r>
+      <w:proofErr w:type="spellEnd"/>
+      <w:r>
+        <w:rPr>
+          <w:rFonts w:ascii="Times New Roman" w:hAnsi="Times New Roman" w:cs="Times New Roman"/>
+        </w:rPr>
+        <w:t xml:space="preserve"> </w:t>
+      </w:r>
+      <w:proofErr w:type="spellStart"/>
+      <w:r>
+        <w:rPr>
+          <w:rFonts w:ascii="Times New Roman" w:hAnsi="Times New Roman" w:cs="Times New Roman"/>
+        </w:rPr>
+        <w:t>hiển</w:t>
+      </w:r>
+      <w:proofErr w:type="spellEnd"/>
+      <w:r>
+        <w:rPr>
+          <w:rFonts w:ascii="Times New Roman" w:hAnsi="Times New Roman" w:cs="Times New Roman"/>
+        </w:rPr>
+        <w:t xml:space="preserve"> </w:t>
+      </w:r>
+      <w:proofErr w:type="spellStart"/>
+      <w:r>
+        <w:rPr>
+          <w:rFonts w:ascii="Times New Roman" w:hAnsi="Times New Roman" w:cs="Times New Roman"/>
+        </w:rPr>
+        <w:t>thị</w:t>
+      </w:r>
+      <w:proofErr w:type="spellEnd"/>
+      <w:r>
+        <w:rPr>
+          <w:rFonts w:ascii="Times New Roman" w:hAnsi="Times New Roman" w:cs="Times New Roman"/>
+        </w:rPr>
+        <w:t xml:space="preserve"> </w:t>
+      </w:r>
+      <w:proofErr w:type="spellStart"/>
+      <w:r>
+        <w:rPr>
+          <w:rFonts w:ascii="Times New Roman" w:hAnsi="Times New Roman" w:cs="Times New Roman"/>
+        </w:rPr>
+        <w:t>dữ</w:t>
+      </w:r>
+      <w:proofErr w:type="spellEnd"/>
+      <w:r>
+        <w:rPr>
+          <w:rFonts w:ascii="Times New Roman" w:hAnsi="Times New Roman" w:cs="Times New Roman"/>
+        </w:rPr>
+        <w:t xml:space="preserve"> </w:t>
+      </w:r>
+      <w:proofErr w:type="spellStart"/>
+      <w:r>
+        <w:rPr>
+          <w:rFonts w:ascii="Times New Roman" w:hAnsi="Times New Roman" w:cs="Times New Roman"/>
+        </w:rPr>
+        <w:t>liệu</w:t>
+      </w:r>
+      <w:proofErr w:type="spellEnd"/>
+      <w:r>
+        <w:rPr>
+          <w:rFonts w:ascii="Times New Roman" w:hAnsi="Times New Roman" w:cs="Times New Roman"/>
+        </w:rPr>
+        <w:t xml:space="preserve">. </w:t>
+      </w:r>
+      <w:proofErr w:type="spellStart"/>
+      <w:r>
+        <w:rPr>
+          <w:rFonts w:ascii="Times New Roman" w:hAnsi="Times New Roman" w:cs="Times New Roman"/>
+        </w:rPr>
+        <w:t>Cụ</w:t>
+      </w:r>
+      <w:proofErr w:type="spellEnd"/>
+      <w:r>
+        <w:rPr>
+          <w:rFonts w:ascii="Times New Roman" w:hAnsi="Times New Roman" w:cs="Times New Roman"/>
+        </w:rPr>
+        <w:t xml:space="preserve"> </w:t>
+      </w:r>
+      <w:proofErr w:type="spellStart"/>
+      <w:r>
+        <w:rPr>
+          <w:rFonts w:ascii="Times New Roman" w:hAnsi="Times New Roman" w:cs="Times New Roman"/>
+        </w:rPr>
+        <w:t>thể</w:t>
+      </w:r>
+      <w:proofErr w:type="spellEnd"/>
+      <w:r>
+        <w:rPr>
+          <w:rFonts w:ascii="Times New Roman" w:hAnsi="Times New Roman" w:cs="Times New Roman"/>
+        </w:rPr>
+        <w:t>:</w:t>
+      </w:r>
+    </w:p>
+    <w:p>
+      <w:pPr>
+        <w:numPr>
+          <w:ilvl w:val="0"/>
+          <w:numId w:val="11"/>
+        </w:numPr>
+        <w:rPr>
+          <w:rFonts w:ascii="Times New Roman" w:hAnsi="Times New Roman" w:cs="Times New Roman"/>
+        </w:rPr>
+      </w:pPr>
+      <w:r>
+        <w:rPr>
+          <w:rFonts w:ascii="Times New Roman" w:hAnsi="Times New Roman" w:cs="Times New Roman"/>
+        </w:rPr>
+        <w:t xml:space="preserve">Em </w:t>
+      </w:r>
+      <w:proofErr w:type="spellStart"/>
+      <w:r>
+        <w:rPr>
+          <w:rFonts w:ascii="Times New Roman" w:hAnsi="Times New Roman" w:cs="Times New Roman"/>
+        </w:rPr>
+        <w:t>biết</w:t>
+      </w:r>
+      <w:proofErr w:type="spellEnd"/>
+      <w:r>
+        <w:rPr>
+          <w:rFonts w:ascii="Times New Roman" w:hAnsi="Times New Roman" w:cs="Times New Roman"/>
+        </w:rPr>
+        <w:t xml:space="preserve"> </w:t>
+      </w:r>
+      <w:proofErr w:type="spellStart"/>
+      <w:r>
+        <w:rPr>
+          <w:rFonts w:ascii="Times New Roman" w:hAnsi="Times New Roman" w:cs="Times New Roman"/>
+        </w:rPr>
+        <w:t>thêm</w:t>
+      </w:r>
+      <w:proofErr w:type="spellEnd"/>
+      <w:r>
+        <w:rPr>
+          <w:rFonts w:ascii="Times New Roman" w:hAnsi="Times New Roman" w:cs="Times New Roman"/>
+        </w:rPr>
+        <w:t xml:space="preserve"> </w:t>
+      </w:r>
+      <w:proofErr w:type="spellStart"/>
+      <w:r>
+        <w:rPr>
+          <w:rFonts w:ascii="Times New Roman" w:hAnsi="Times New Roman" w:cs="Times New Roman"/>
+        </w:rPr>
+        <w:t>cách</w:t>
+      </w:r>
+      <w:proofErr w:type="spellEnd"/>
+      <w:r>
+        <w:rPr>
+          <w:rFonts w:ascii="Times New Roman" w:hAnsi="Times New Roman" w:cs="Times New Roman"/>
+        </w:rPr>
+        <w:t xml:space="preserve"> </w:t>
+      </w:r>
+      <w:proofErr w:type="spellStart"/>
+      <w:r>
+        <w:rPr>
+          <w:rFonts w:ascii="Times New Roman" w:hAnsi="Times New Roman" w:cs="Times New Roman"/>
+        </w:rPr>
+        <w:t>xây</w:t>
+      </w:r>
+      <w:proofErr w:type="spellEnd"/>
+      <w:r>
+        <w:rPr>
+          <w:rFonts w:ascii="Times New Roman" w:hAnsi="Times New Roman" w:cs="Times New Roman"/>
+        </w:rPr>
+        <w:t xml:space="preserve"> </w:t>
+      </w:r>
+      <w:proofErr w:type="spellStart"/>
+      <w:r>
+        <w:rPr>
+          <w:rFonts w:ascii="Times New Roman" w:hAnsi="Times New Roman" w:cs="Times New Roman"/>
+        </w:rPr>
+        <w:t>dựng</w:t>
+      </w:r>
+      <w:proofErr w:type="spellEnd"/>
+      <w:r>
+        <w:rPr>
+          <w:rFonts w:ascii="Times New Roman" w:hAnsi="Times New Roman" w:cs="Times New Roman"/>
+        </w:rPr>
+        <w:t xml:space="preserve"> </w:t>
+      </w:r>
+      <w:proofErr w:type="spellStart"/>
+      <w:r>
+        <w:rPr>
+          <w:rFonts w:ascii="Times New Roman" w:hAnsi="Times New Roman" w:cs="Times New Roman"/>
+        </w:rPr>
+        <w:t>chức</w:t>
+      </w:r>
+      <w:proofErr w:type="spellEnd"/>
+      <w:r>
+        <w:rPr>
+          <w:rFonts w:ascii="Times New Roman" w:hAnsi="Times New Roman" w:cs="Times New Roman"/>
+        </w:rPr>
+        <w:t xml:space="preserve"> </w:t>
+      </w:r>
+      <w:proofErr w:type="spellStart"/>
+      <w:r>
+        <w:rPr>
+          <w:rFonts w:ascii="Times New Roman" w:hAnsi="Times New Roman" w:cs="Times New Roman"/>
+        </w:rPr>
+        <w:t>năng</w:t>
+      </w:r>
+      <w:proofErr w:type="spellEnd"/>
+      <w:r>
+        <w:rPr>
+          <w:rFonts w:ascii="Times New Roman" w:hAnsi="Times New Roman" w:cs="Times New Roman"/>
+        </w:rPr>
+        <w:t xml:space="preserve"> </w:t>
+      </w:r>
+      <w:proofErr w:type="spellStart"/>
+      <w:r>
+        <w:rPr>
+          <w:rFonts w:ascii="Times New Roman" w:hAnsi="Times New Roman" w:cs="Times New Roman"/>
+        </w:rPr>
+        <w:t>Đăng</w:t>
+      </w:r>
+      <w:proofErr w:type="spellEnd"/>
+      <w:r>
+        <w:rPr>
+          <w:rFonts w:ascii="Times New Roman" w:hAnsi="Times New Roman" w:cs="Times New Roman"/>
+        </w:rPr>
+        <w:t xml:space="preserve"> </w:t>
+      </w:r>
+      <w:proofErr w:type="spellStart"/>
+      <w:r>
+        <w:rPr>
+          <w:rFonts w:ascii="Times New Roman" w:hAnsi="Times New Roman" w:cs="Times New Roman"/>
+        </w:rPr>
+        <w:t>nhập</w:t>
+      </w:r>
+      <w:proofErr w:type="spellEnd"/>
+      <w:r>
+        <w:rPr>
+          <w:rFonts w:ascii="Times New Roman" w:hAnsi="Times New Roman" w:cs="Times New Roman"/>
+        </w:rPr>
+        <w:t xml:space="preserve"> (Login) </w:t>
+      </w:r>
+      <w:proofErr w:type="spellStart"/>
+      <w:r>
+        <w:rPr>
+          <w:rFonts w:ascii="Times New Roman" w:hAnsi="Times New Roman" w:cs="Times New Roman"/>
+        </w:rPr>
+        <w:t>và</w:t>
+      </w:r>
+      <w:proofErr w:type="spellEnd"/>
+      <w:r>
+        <w:rPr>
+          <w:rFonts w:ascii="Times New Roman" w:hAnsi="Times New Roman" w:cs="Times New Roman"/>
+        </w:rPr>
+        <w:t xml:space="preserve"> </w:t>
+      </w:r>
+      <w:proofErr w:type="spellStart"/>
+      <w:r>
+        <w:rPr>
+          <w:rFonts w:ascii="Times New Roman" w:hAnsi="Times New Roman" w:cs="Times New Roman"/>
+        </w:rPr>
+        <w:t>Đăng</w:t>
+      </w:r>
+      <w:proofErr w:type="spellEnd"/>
+      <w:r>
+        <w:rPr>
+          <w:rFonts w:ascii="Times New Roman" w:hAnsi="Times New Roman" w:cs="Times New Roman"/>
+        </w:rPr>
+        <w:t xml:space="preserve"> </w:t>
+      </w:r>
+      <w:proofErr w:type="spellStart"/>
+      <w:r>
+        <w:rPr>
+          <w:rFonts w:ascii="Times New Roman" w:hAnsi="Times New Roman" w:cs="Times New Roman"/>
+        </w:rPr>
+        <w:t>xuất</w:t>
+      </w:r>
+      <w:proofErr w:type="spellEnd"/>
+      <w:r>
+        <w:rPr>
+          <w:rFonts w:ascii="Times New Roman" w:hAnsi="Times New Roman" w:cs="Times New Roman"/>
+        </w:rPr>
+        <w:t xml:space="preserve"> (Logout) </w:t>
+      </w:r>
+      <w:proofErr w:type="spellStart"/>
+      <w:r>
+        <w:rPr>
+          <w:rFonts w:ascii="Times New Roman" w:hAnsi="Times New Roman" w:cs="Times New Roman"/>
+        </w:rPr>
+        <w:t>để</w:t>
+      </w:r>
+      <w:proofErr w:type="spellEnd"/>
+      <w:r>
+        <w:rPr>
+          <w:rFonts w:ascii="Times New Roman" w:hAnsi="Times New Roman" w:cs="Times New Roman"/>
+        </w:rPr>
+        <w:t xml:space="preserve"> </w:t>
+      </w:r>
+      <w:proofErr w:type="spellStart"/>
+      <w:r>
+        <w:rPr>
+          <w:rFonts w:ascii="Times New Roman" w:hAnsi="Times New Roman" w:cs="Times New Roman"/>
+        </w:rPr>
+        <w:t>bảo</w:t>
+      </w:r>
+      <w:proofErr w:type="spellEnd"/>
+      <w:r>
+        <w:rPr>
+          <w:rFonts w:ascii="Times New Roman" w:hAnsi="Times New Roman" w:cs="Times New Roman"/>
+        </w:rPr>
+        <w:t xml:space="preserve"> </w:t>
+      </w:r>
+      <w:proofErr w:type="spellStart"/>
+      <w:r>
+        <w:rPr>
+          <w:rFonts w:ascii="Times New Roman" w:hAnsi="Times New Roman" w:cs="Times New Roman"/>
+        </w:rPr>
+        <w:t>mật</w:t>
+      </w:r>
+      <w:proofErr w:type="spellEnd"/>
+      <w:r>
+        <w:rPr>
+          <w:rFonts w:ascii="Times New Roman" w:hAnsi="Times New Roman" w:cs="Times New Roman"/>
+        </w:rPr>
+        <w:t xml:space="preserve"> </w:t>
+      </w:r>
+      <w:proofErr w:type="spellStart"/>
+      <w:r>
+        <w:rPr>
+          <w:rFonts w:ascii="Times New Roman" w:hAnsi="Times New Roman" w:cs="Times New Roman"/>
+        </w:rPr>
+        <w:t>trang</w:t>
+      </w:r>
+      <w:proofErr w:type="spellEnd"/>
+      <w:r>
+        <w:rPr>
+          <w:rFonts w:ascii="Times New Roman" w:hAnsi="Times New Roman" w:cs="Times New Roman"/>
+        </w:rPr>
+        <w:t xml:space="preserve"> Admin.</w:t>
+      </w:r>
+    </w:p>
+    <w:p>
+      <w:pPr>
+        <w:numPr>
+          <w:ilvl w:val="0"/>
+          <w:numId w:val="11"/>
+        </w:numPr>
+        <w:rPr>
+          <w:rFonts w:ascii="Times New Roman" w:hAnsi="Times New Roman" w:cs="Times New Roman"/>
+        </w:rPr>
+      </w:pPr>
+      <w:r>
+        <w:rPr>
+          <w:rFonts w:ascii="Times New Roman" w:hAnsi="Times New Roman" w:cs="Times New Roman"/>
+        </w:rPr>
+        <w:t xml:space="preserve">Em </w:t>
+      </w:r>
+      <w:proofErr w:type="spellStart"/>
+      <w:r>
+        <w:rPr>
+          <w:rFonts w:ascii="Times New Roman" w:hAnsi="Times New Roman" w:cs="Times New Roman"/>
+        </w:rPr>
+        <w:t>biết</w:t>
+      </w:r>
+      <w:proofErr w:type="spellEnd"/>
+      <w:r>
+        <w:rPr>
+          <w:rFonts w:ascii="Times New Roman" w:hAnsi="Times New Roman" w:cs="Times New Roman"/>
+        </w:rPr>
+        <w:t xml:space="preserve"> </w:t>
+      </w:r>
+      <w:proofErr w:type="spellStart"/>
+      <w:r>
+        <w:rPr>
+          <w:rFonts w:ascii="Times New Roman" w:hAnsi="Times New Roman" w:cs="Times New Roman"/>
+        </w:rPr>
+        <w:t>thêm</w:t>
+      </w:r>
+      <w:proofErr w:type="spellEnd"/>
+      <w:r>
+        <w:rPr>
+          <w:rFonts w:ascii="Times New Roman" w:hAnsi="Times New Roman" w:cs="Times New Roman"/>
+        </w:rPr>
+        <w:t xml:space="preserve"> </w:t>
+      </w:r>
+      <w:proofErr w:type="spellStart"/>
+      <w:r>
+        <w:rPr>
+          <w:rFonts w:ascii="Times New Roman" w:hAnsi="Times New Roman" w:cs="Times New Roman"/>
+        </w:rPr>
+        <w:t>cách</w:t>
+      </w:r>
+      <w:proofErr w:type="spellEnd"/>
+      <w:r>
+        <w:rPr>
+          <w:rFonts w:ascii="Times New Roman" w:hAnsi="Times New Roman" w:cs="Times New Roman"/>
+        </w:rPr>
+        <w:t xml:space="preserve"> </w:t>
+      </w:r>
+      <w:proofErr w:type="spellStart"/>
+      <w:r>
+        <w:rPr>
+          <w:rFonts w:ascii="Times New Roman" w:hAnsi="Times New Roman" w:cs="Times New Roman"/>
+        </w:rPr>
+        <w:t>kết</w:t>
+      </w:r>
+      <w:proofErr w:type="spellEnd"/>
+      <w:r>
+        <w:rPr>
+          <w:rFonts w:ascii="Times New Roman" w:hAnsi="Times New Roman" w:cs="Times New Roman"/>
+        </w:rPr>
+        <w:t xml:space="preserve"> </w:t>
+      </w:r>
+      <w:proofErr w:type="spellStart"/>
+      <w:r>
+        <w:rPr>
+          <w:rFonts w:ascii="Times New Roman" w:hAnsi="Times New Roman" w:cs="Times New Roman"/>
+        </w:rPr>
+        <w:t>nối</w:t>
+      </w:r>
+      <w:proofErr w:type="spellEnd"/>
+      <w:r>
+        <w:rPr>
+          <w:rFonts w:ascii="Times New Roman" w:hAnsi="Times New Roman" w:cs="Times New Roman"/>
+        </w:rPr>
+        <w:t xml:space="preserve"> </w:t>
+      </w:r>
+      <w:proofErr w:type="spellStart"/>
+      <w:r>
+        <w:rPr>
+          <w:rFonts w:ascii="Times New Roman" w:hAnsi="Times New Roman" w:cs="Times New Roman"/>
+        </w:rPr>
+        <w:t>cơ</w:t>
+      </w:r>
+      <w:proofErr w:type="spellEnd"/>
+      <w:r>
+        <w:rPr>
+          <w:rFonts w:ascii="Times New Roman" w:hAnsi="Times New Roman" w:cs="Times New Roman"/>
+        </w:rPr>
+        <w:t xml:space="preserve"> </w:t>
+      </w:r>
+      <w:proofErr w:type="spellStart"/>
+      <w:r>
+        <w:rPr>
+          <w:rFonts w:ascii="Times New Roman" w:hAnsi="Times New Roman" w:cs="Times New Roman"/>
+        </w:rPr>
+        <w:t>sở</w:t>
+      </w:r>
+      <w:proofErr w:type="spellEnd"/>
+      <w:r>
+        <w:rPr>
+          <w:rFonts w:ascii="Times New Roman" w:hAnsi="Times New Roman" w:cs="Times New Roman"/>
+        </w:rPr>
+        <w:t xml:space="preserve"> </w:t>
+      </w:r>
+      <w:proofErr w:type="spellStart"/>
+      <w:r>
+        <w:rPr>
+          <w:rFonts w:ascii="Times New Roman" w:hAnsi="Times New Roman" w:cs="Times New Roman"/>
+        </w:rPr>
+        <w:t>dữ</w:t>
+      </w:r>
+      <w:proofErr w:type="spellEnd"/>
+      <w:r>
+        <w:rPr>
+          <w:rFonts w:ascii="Times New Roman" w:hAnsi="Times New Roman" w:cs="Times New Roman"/>
+        </w:rPr>
+        <w:t xml:space="preserve"> </w:t>
+      </w:r>
+      <w:proofErr w:type="spellStart"/>
+      <w:r>
+        <w:rPr>
+          <w:rFonts w:ascii="Times New Roman" w:hAnsi="Times New Roman" w:cs="Times New Roman"/>
+        </w:rPr>
+        <w:t>liệu</w:t>
+      </w:r>
+      <w:proofErr w:type="spellEnd"/>
+      <w:r>
+        <w:rPr>
+          <w:rFonts w:ascii="Times New Roman" w:hAnsi="Times New Roman" w:cs="Times New Roman"/>
+        </w:rPr>
+        <w:t xml:space="preserve"> </w:t>
+      </w:r>
+      <w:proofErr w:type="spellStart"/>
+      <w:r>
+        <w:rPr>
+          <w:rFonts w:ascii="Times New Roman" w:hAnsi="Times New Roman" w:cs="Times New Roman"/>
+        </w:rPr>
+        <w:t>và</w:t>
+      </w:r>
+      <w:proofErr w:type="spellEnd"/>
+      <w:r>
+        <w:rPr>
+          <w:rFonts w:ascii="Times New Roman" w:hAnsi="Times New Roman" w:cs="Times New Roman"/>
+        </w:rPr>
+        <w:t xml:space="preserve"> </w:t>
+      </w:r>
+      <w:proofErr w:type="spellStart"/>
+      <w:r>
+        <w:rPr>
+          <w:rFonts w:ascii="Times New Roman" w:hAnsi="Times New Roman" w:cs="Times New Roman"/>
+        </w:rPr>
+        <w:t>hiển</w:t>
+      </w:r>
+      <w:proofErr w:type="spellEnd"/>
+      <w:r>
+        <w:rPr>
+          <w:rFonts w:ascii="Times New Roman" w:hAnsi="Times New Roman" w:cs="Times New Roman"/>
+        </w:rPr>
+        <w:t xml:space="preserve"> </w:t>
+      </w:r>
+      <w:proofErr w:type="spellStart"/>
+      <w:r>
+        <w:rPr>
+          <w:rFonts w:ascii="Times New Roman" w:hAnsi="Times New Roman" w:cs="Times New Roman"/>
+        </w:rPr>
+        <w:t>thị</w:t>
+      </w:r>
+      <w:proofErr w:type="spellEnd"/>
+      <w:r>
+        <w:rPr>
+          <w:rFonts w:ascii="Times New Roman" w:hAnsi="Times New Roman" w:cs="Times New Roman"/>
+        </w:rPr>
+        <w:t xml:space="preserve"> </w:t>
+      </w:r>
+      <w:proofErr w:type="spellStart"/>
+      <w:r>
+        <w:rPr>
+          <w:rFonts w:ascii="Times New Roman" w:hAnsi="Times New Roman" w:cs="Times New Roman"/>
+        </w:rPr>
+        <w:t>danh</w:t>
+      </w:r>
+      <w:proofErr w:type="spellEnd"/>
+      <w:r>
+        <w:rPr>
+          <w:rFonts w:ascii="Times New Roman" w:hAnsi="Times New Roman" w:cs="Times New Roman"/>
+        </w:rPr>
+        <w:t xml:space="preserve"> </w:t>
+      </w:r>
+      <w:proofErr w:type="spellStart"/>
+      <w:r>
+        <w:rPr>
+          <w:rFonts w:ascii="Times New Roman" w:hAnsi="Times New Roman" w:cs="Times New Roman"/>
+        </w:rPr>
+        <w:t>sách</w:t>
+      </w:r>
+      <w:proofErr w:type="spellEnd"/>
+      <w:r>
+        <w:rPr>
+          <w:rFonts w:ascii="Times New Roman" w:hAnsi="Times New Roman" w:cs="Times New Roman"/>
+        </w:rPr>
+        <w:t xml:space="preserve"> </w:t>
+      </w:r>
+      <w:proofErr w:type="spellStart"/>
+      <w:r>
+        <w:rPr>
+          <w:rFonts w:ascii="Times New Roman" w:hAnsi="Times New Roman" w:cs="Times New Roman"/>
+        </w:rPr>
+        <w:t>dữ</w:t>
+      </w:r>
+      <w:proofErr w:type="spellEnd"/>
+      <w:r>
+        <w:rPr>
+          <w:rFonts w:ascii="Times New Roman" w:hAnsi="Times New Roman" w:cs="Times New Roman"/>
+        </w:rPr>
+        <w:t xml:space="preserve"> </w:t>
+      </w:r>
+      <w:proofErr w:type="spellStart"/>
+      <w:r>
+        <w:rPr>
+          <w:rFonts w:ascii="Times New Roman" w:hAnsi="Times New Roman" w:cs="Times New Roman"/>
+        </w:rPr>
+        <w:t>liệu</w:t>
+      </w:r>
+      <w:proofErr w:type="spellEnd"/>
+      <w:r>
+        <w:rPr>
+          <w:rFonts w:ascii="Times New Roman" w:hAnsi="Times New Roman" w:cs="Times New Roman"/>
+        </w:rPr>
+        <w:t xml:space="preserve"> </w:t>
+      </w:r>
+      <w:proofErr w:type="spellStart"/>
+      <w:r>
+        <w:rPr>
+          <w:rFonts w:ascii="Times New Roman" w:hAnsi="Times New Roman" w:cs="Times New Roman"/>
+        </w:rPr>
+        <w:t>lên</w:t>
+      </w:r>
+      <w:proofErr w:type="spellEnd"/>
+      <w:r>
+        <w:rPr>
+          <w:rFonts w:ascii="Times New Roman" w:hAnsi="Times New Roman" w:cs="Times New Roman"/>
+        </w:rPr>
+        <w:t xml:space="preserve"> </w:t>
+      </w:r>
+      <w:proofErr w:type="spellStart"/>
+      <w:r>
+        <w:rPr>
+          <w:rFonts w:ascii="Times New Roman" w:hAnsi="Times New Roman" w:cs="Times New Roman"/>
+        </w:rPr>
+        <w:t>giao</w:t>
+      </w:r>
+      <w:proofErr w:type="spellEnd"/>
+      <w:r>
+        <w:rPr>
+          <w:rFonts w:ascii="Times New Roman" w:hAnsi="Times New Roman" w:cs="Times New Roman"/>
+        </w:rPr>
+        <w:t xml:space="preserve"> </w:t>
+      </w:r>
+      <w:proofErr w:type="spellStart"/>
+      <w:r>
+        <w:rPr>
+          <w:rFonts w:ascii="Times New Roman" w:hAnsi="Times New Roman" w:cs="Times New Roman"/>
+        </w:rPr>
+        <w:t>diện</w:t>
+      </w:r>
+      <w:proofErr w:type="spellEnd"/>
+      <w:r>
+        <w:rPr>
+          <w:rFonts w:ascii="Times New Roman" w:hAnsi="Times New Roman" w:cs="Times New Roman"/>
+        </w:rPr>
+        <w:t xml:space="preserve"> web.</w:t>
+      </w:r>
+    </w:p>
+    <w:p>
+      <w:pPr>
+        <w:rPr>
+          <w:rFonts w:ascii="Times New Roman" w:hAnsi="Times New Roman" w:cs="Times New Roman"/>
+          <w:b/>
+          <w:bCs/>
+          <w:sz w:val="26"/>
+          <w:szCs w:val="26"/>
+        </w:rPr>
+      </w:pPr>
+      <w:r>
+        <w:rPr>
+          <w:rFonts w:ascii="Times New Roman" w:hAnsi="Times New Roman" w:cs="Times New Roman"/>
+          <w:b/>
+          <w:bCs/>
+          <w:sz w:val="26"/>
+          <w:szCs w:val="26"/>
+        </w:rPr>
+        <w:lastRenderedPageBreak/>
+        <w:t>BÁO CÁO TUẦN 7</w:t>
+      </w:r>
+    </w:p>
+    <w:p>
+      <w:pPr>
+        <w:rPr>
+          <w:rFonts w:ascii="Times New Roman" w:hAnsi="Times New Roman" w:cs="Times New Roman"/>
+        </w:rPr>
+      </w:pPr>
+      <w:r>
+        <w:rPr>
+          <w:rFonts w:ascii="Times New Roman" w:hAnsi="Times New Roman" w:cs="Times New Roman"/>
+        </w:rPr>
+        <w:t xml:space="preserve">Trong </w:t>
+      </w:r>
+      <w:proofErr w:type="spellStart"/>
+      <w:r>
+        <w:rPr>
+          <w:rFonts w:ascii="Times New Roman" w:hAnsi="Times New Roman" w:cs="Times New Roman"/>
+        </w:rPr>
+        <w:t>tuần</w:t>
+      </w:r>
+      <w:proofErr w:type="spellEnd"/>
+      <w:r>
+        <w:rPr>
+          <w:rFonts w:ascii="Times New Roman" w:hAnsi="Times New Roman" w:cs="Times New Roman"/>
+        </w:rPr>
+        <w:t xml:space="preserve"> </w:t>
+      </w:r>
+      <w:proofErr w:type="spellStart"/>
+      <w:r>
+        <w:rPr>
+          <w:rFonts w:ascii="Times New Roman" w:hAnsi="Times New Roman" w:cs="Times New Roman"/>
+        </w:rPr>
+        <w:t>này</w:t>
+      </w:r>
+      <w:proofErr w:type="spellEnd"/>
+      <w:r>
+        <w:rPr>
+          <w:rFonts w:ascii="Times New Roman" w:hAnsi="Times New Roman" w:cs="Times New Roman"/>
+        </w:rPr>
+        <w:t xml:space="preserve">, </w:t>
+      </w:r>
+      <w:proofErr w:type="spellStart"/>
+      <w:r>
+        <w:rPr>
+          <w:rFonts w:ascii="Times New Roman" w:hAnsi="Times New Roman" w:cs="Times New Roman"/>
+        </w:rPr>
+        <w:t>em</w:t>
+      </w:r>
+      <w:proofErr w:type="spellEnd"/>
+      <w:r>
+        <w:rPr>
+          <w:rFonts w:ascii="Times New Roman" w:hAnsi="Times New Roman" w:cs="Times New Roman"/>
+        </w:rPr>
+        <w:t xml:space="preserve"> </w:t>
+      </w:r>
+      <w:proofErr w:type="spellStart"/>
+      <w:r>
+        <w:rPr>
+          <w:rFonts w:ascii="Times New Roman" w:hAnsi="Times New Roman" w:cs="Times New Roman"/>
+        </w:rPr>
+        <w:t>hoàn</w:t>
+      </w:r>
+      <w:proofErr w:type="spellEnd"/>
+      <w:r>
+        <w:rPr>
+          <w:rFonts w:ascii="Times New Roman" w:hAnsi="Times New Roman" w:cs="Times New Roman"/>
+        </w:rPr>
+        <w:t xml:space="preserve"> </w:t>
+      </w:r>
+      <w:proofErr w:type="spellStart"/>
+      <w:r>
+        <w:rPr>
+          <w:rFonts w:ascii="Times New Roman" w:hAnsi="Times New Roman" w:cs="Times New Roman"/>
+        </w:rPr>
+        <w:t>thiện</w:t>
+      </w:r>
+      <w:proofErr w:type="spellEnd"/>
+      <w:r>
+        <w:rPr>
+          <w:rFonts w:ascii="Times New Roman" w:hAnsi="Times New Roman" w:cs="Times New Roman"/>
+        </w:rPr>
+        <w:t xml:space="preserve"> </w:t>
+      </w:r>
+      <w:proofErr w:type="spellStart"/>
+      <w:r>
+        <w:rPr>
+          <w:rFonts w:ascii="Times New Roman" w:hAnsi="Times New Roman" w:cs="Times New Roman"/>
+        </w:rPr>
+        <w:t>các</w:t>
+      </w:r>
+      <w:proofErr w:type="spellEnd"/>
+      <w:r>
+        <w:rPr>
+          <w:rFonts w:ascii="Times New Roman" w:hAnsi="Times New Roman" w:cs="Times New Roman"/>
+        </w:rPr>
+        <w:t xml:space="preserve"> </w:t>
+      </w:r>
+      <w:proofErr w:type="spellStart"/>
+      <w:r>
+        <w:rPr>
+          <w:rFonts w:ascii="Times New Roman" w:hAnsi="Times New Roman" w:cs="Times New Roman"/>
+        </w:rPr>
+        <w:t>thao</w:t>
+      </w:r>
+      <w:proofErr w:type="spellEnd"/>
+      <w:r>
+        <w:rPr>
+          <w:rFonts w:ascii="Times New Roman" w:hAnsi="Times New Roman" w:cs="Times New Roman"/>
+        </w:rPr>
+        <w:t xml:space="preserve"> </w:t>
+      </w:r>
+      <w:proofErr w:type="spellStart"/>
+      <w:r>
+        <w:rPr>
+          <w:rFonts w:ascii="Times New Roman" w:hAnsi="Times New Roman" w:cs="Times New Roman"/>
+        </w:rPr>
+        <w:t>tác</w:t>
+      </w:r>
+      <w:proofErr w:type="spellEnd"/>
+      <w:r>
+        <w:rPr>
+          <w:rFonts w:ascii="Times New Roman" w:hAnsi="Times New Roman" w:cs="Times New Roman"/>
+        </w:rPr>
+        <w:t xml:space="preserve"> </w:t>
+      </w:r>
+      <w:proofErr w:type="spellStart"/>
+      <w:r>
+        <w:rPr>
+          <w:rFonts w:ascii="Times New Roman" w:hAnsi="Times New Roman" w:cs="Times New Roman"/>
+        </w:rPr>
+        <w:t>quản</w:t>
+      </w:r>
+      <w:proofErr w:type="spellEnd"/>
+      <w:r>
+        <w:rPr>
+          <w:rFonts w:ascii="Times New Roman" w:hAnsi="Times New Roman" w:cs="Times New Roman"/>
+        </w:rPr>
+        <w:t xml:space="preserve"> </w:t>
+      </w:r>
+      <w:proofErr w:type="spellStart"/>
+      <w:r>
+        <w:rPr>
+          <w:rFonts w:ascii="Times New Roman" w:hAnsi="Times New Roman" w:cs="Times New Roman"/>
+        </w:rPr>
+        <w:t>lý</w:t>
+      </w:r>
+      <w:proofErr w:type="spellEnd"/>
+      <w:r>
+        <w:rPr>
+          <w:rFonts w:ascii="Times New Roman" w:hAnsi="Times New Roman" w:cs="Times New Roman"/>
+        </w:rPr>
+        <w:t xml:space="preserve"> </w:t>
+      </w:r>
+      <w:proofErr w:type="spellStart"/>
+      <w:r>
+        <w:rPr>
+          <w:rFonts w:ascii="Times New Roman" w:hAnsi="Times New Roman" w:cs="Times New Roman"/>
+        </w:rPr>
+        <w:t>dữ</w:t>
+      </w:r>
+      <w:proofErr w:type="spellEnd"/>
+      <w:r>
+        <w:rPr>
+          <w:rFonts w:ascii="Times New Roman" w:hAnsi="Times New Roman" w:cs="Times New Roman"/>
+        </w:rPr>
+        <w:t xml:space="preserve"> </w:t>
+      </w:r>
+      <w:proofErr w:type="spellStart"/>
+      <w:r>
+        <w:rPr>
+          <w:rFonts w:ascii="Times New Roman" w:hAnsi="Times New Roman" w:cs="Times New Roman"/>
+        </w:rPr>
+        <w:t>liệu</w:t>
+      </w:r>
+      <w:proofErr w:type="spellEnd"/>
+      <w:r>
+        <w:rPr>
+          <w:rFonts w:ascii="Times New Roman" w:hAnsi="Times New Roman" w:cs="Times New Roman"/>
+        </w:rPr>
+        <w:t xml:space="preserve"> </w:t>
+      </w:r>
+      <w:proofErr w:type="spellStart"/>
+      <w:r>
+        <w:rPr>
+          <w:rFonts w:ascii="Times New Roman" w:hAnsi="Times New Roman" w:cs="Times New Roman"/>
+        </w:rPr>
+        <w:t>trong</w:t>
+      </w:r>
+      <w:proofErr w:type="spellEnd"/>
+      <w:r>
+        <w:rPr>
+          <w:rFonts w:ascii="Times New Roman" w:hAnsi="Times New Roman" w:cs="Times New Roman"/>
+        </w:rPr>
+        <w:t xml:space="preserve"> </w:t>
+      </w:r>
+      <w:proofErr w:type="spellStart"/>
+      <w:r>
+        <w:rPr>
+          <w:rFonts w:ascii="Times New Roman" w:hAnsi="Times New Roman" w:cs="Times New Roman"/>
+        </w:rPr>
+        <w:t>trang</w:t>
+      </w:r>
+      <w:proofErr w:type="spellEnd"/>
+      <w:r>
+        <w:rPr>
+          <w:rFonts w:ascii="Times New Roman" w:hAnsi="Times New Roman" w:cs="Times New Roman"/>
+        </w:rPr>
+        <w:t xml:space="preserve"> Admin. </w:t>
+      </w:r>
+      <w:proofErr w:type="spellStart"/>
+      <w:r>
+        <w:rPr>
+          <w:rFonts w:ascii="Times New Roman" w:hAnsi="Times New Roman" w:cs="Times New Roman"/>
+        </w:rPr>
+        <w:t>Cụ</w:t>
+      </w:r>
+      <w:proofErr w:type="spellEnd"/>
+      <w:r>
+        <w:rPr>
+          <w:rFonts w:ascii="Times New Roman" w:hAnsi="Times New Roman" w:cs="Times New Roman"/>
+        </w:rPr>
+        <w:t xml:space="preserve"> </w:t>
+      </w:r>
+      <w:proofErr w:type="spellStart"/>
+      <w:r>
+        <w:rPr>
+          <w:rFonts w:ascii="Times New Roman" w:hAnsi="Times New Roman" w:cs="Times New Roman"/>
+        </w:rPr>
+        <w:t>thể</w:t>
+      </w:r>
+      <w:proofErr w:type="spellEnd"/>
+      <w:r>
+        <w:rPr>
+          <w:rFonts w:ascii="Times New Roman" w:hAnsi="Times New Roman" w:cs="Times New Roman"/>
+        </w:rPr>
+        <w:t>:</w:t>
+      </w:r>
+    </w:p>
+    <w:p>
+      <w:pPr>
+        <w:numPr>
+          <w:ilvl w:val="0"/>
+          <w:numId w:val="12"/>
+        </w:numPr>
+        <w:rPr>
+          <w:rFonts w:ascii="Times New Roman" w:hAnsi="Times New Roman" w:cs="Times New Roman"/>
+        </w:rPr>
+      </w:pPr>
+      <w:r>
+        <w:rPr>
+          <w:rFonts w:ascii="Times New Roman" w:hAnsi="Times New Roman" w:cs="Times New Roman"/>
+        </w:rPr>
+        <w:t xml:space="preserve">Em </w:t>
+      </w:r>
+      <w:proofErr w:type="spellStart"/>
+      <w:r>
+        <w:rPr>
+          <w:rFonts w:ascii="Times New Roman" w:hAnsi="Times New Roman" w:cs="Times New Roman"/>
+        </w:rPr>
+        <w:t>biết</w:t>
+      </w:r>
+      <w:proofErr w:type="spellEnd"/>
+      <w:r>
+        <w:rPr>
+          <w:rFonts w:ascii="Times New Roman" w:hAnsi="Times New Roman" w:cs="Times New Roman"/>
+        </w:rPr>
+        <w:t xml:space="preserve"> </w:t>
+      </w:r>
+      <w:proofErr w:type="spellStart"/>
+      <w:r>
+        <w:rPr>
+          <w:rFonts w:ascii="Times New Roman" w:hAnsi="Times New Roman" w:cs="Times New Roman"/>
+        </w:rPr>
+        <w:t>thêm</w:t>
+      </w:r>
+      <w:proofErr w:type="spellEnd"/>
+      <w:r>
+        <w:rPr>
+          <w:rFonts w:ascii="Times New Roman" w:hAnsi="Times New Roman" w:cs="Times New Roman"/>
+        </w:rPr>
+        <w:t xml:space="preserve"> </w:t>
+      </w:r>
+      <w:proofErr w:type="spellStart"/>
+      <w:r>
+        <w:rPr>
+          <w:rFonts w:ascii="Times New Roman" w:hAnsi="Times New Roman" w:cs="Times New Roman"/>
+        </w:rPr>
+        <w:t>cách</w:t>
+      </w:r>
+      <w:proofErr w:type="spellEnd"/>
+      <w:r>
+        <w:rPr>
+          <w:rFonts w:ascii="Times New Roman" w:hAnsi="Times New Roman" w:cs="Times New Roman"/>
+        </w:rPr>
+        <w:t xml:space="preserve"> </w:t>
+      </w:r>
+      <w:proofErr w:type="spellStart"/>
+      <w:r>
+        <w:rPr>
+          <w:rFonts w:ascii="Times New Roman" w:hAnsi="Times New Roman" w:cs="Times New Roman"/>
+        </w:rPr>
+        <w:t>xử</w:t>
+      </w:r>
+      <w:proofErr w:type="spellEnd"/>
+      <w:r>
+        <w:rPr>
+          <w:rFonts w:ascii="Times New Roman" w:hAnsi="Times New Roman" w:cs="Times New Roman"/>
+        </w:rPr>
+        <w:t xml:space="preserve"> </w:t>
+      </w:r>
+      <w:proofErr w:type="spellStart"/>
+      <w:r>
+        <w:rPr>
+          <w:rFonts w:ascii="Times New Roman" w:hAnsi="Times New Roman" w:cs="Times New Roman"/>
+        </w:rPr>
+        <w:t>lý</w:t>
+      </w:r>
+      <w:proofErr w:type="spellEnd"/>
+      <w:r>
+        <w:rPr>
+          <w:rFonts w:ascii="Times New Roman" w:hAnsi="Times New Roman" w:cs="Times New Roman"/>
+        </w:rPr>
+        <w:t xml:space="preserve"> Form </w:t>
+      </w:r>
+      <w:proofErr w:type="spellStart"/>
+      <w:r>
+        <w:rPr>
+          <w:rFonts w:ascii="Times New Roman" w:hAnsi="Times New Roman" w:cs="Times New Roman"/>
+        </w:rPr>
+        <w:t>để</w:t>
+      </w:r>
+      <w:proofErr w:type="spellEnd"/>
+      <w:r>
+        <w:rPr>
+          <w:rFonts w:ascii="Times New Roman" w:hAnsi="Times New Roman" w:cs="Times New Roman"/>
+        </w:rPr>
+        <w:t xml:space="preserve"> </w:t>
+      </w:r>
+      <w:proofErr w:type="spellStart"/>
+      <w:r>
+        <w:rPr>
+          <w:rFonts w:ascii="Times New Roman" w:hAnsi="Times New Roman" w:cs="Times New Roman"/>
+        </w:rPr>
+        <w:t>Thêm</w:t>
+      </w:r>
+      <w:proofErr w:type="spellEnd"/>
+      <w:r>
+        <w:rPr>
+          <w:rFonts w:ascii="Times New Roman" w:hAnsi="Times New Roman" w:cs="Times New Roman"/>
+        </w:rPr>
+        <w:t xml:space="preserve"> </w:t>
+      </w:r>
+      <w:proofErr w:type="spellStart"/>
+      <w:r>
+        <w:rPr>
+          <w:rFonts w:ascii="Times New Roman" w:hAnsi="Times New Roman" w:cs="Times New Roman"/>
+        </w:rPr>
+        <w:t>mới</w:t>
+      </w:r>
+      <w:proofErr w:type="spellEnd"/>
+      <w:r>
+        <w:rPr>
+          <w:rFonts w:ascii="Times New Roman" w:hAnsi="Times New Roman" w:cs="Times New Roman"/>
+        </w:rPr>
+        <w:t xml:space="preserve"> </w:t>
+      </w:r>
+      <w:proofErr w:type="spellStart"/>
+      <w:r>
+        <w:rPr>
+          <w:rFonts w:ascii="Times New Roman" w:hAnsi="Times New Roman" w:cs="Times New Roman"/>
+        </w:rPr>
+        <w:t>dữ</w:t>
+      </w:r>
+      <w:proofErr w:type="spellEnd"/>
+      <w:r>
+        <w:rPr>
+          <w:rFonts w:ascii="Times New Roman" w:hAnsi="Times New Roman" w:cs="Times New Roman"/>
+        </w:rPr>
+        <w:t xml:space="preserve"> </w:t>
+      </w:r>
+      <w:proofErr w:type="spellStart"/>
+      <w:r>
+        <w:rPr>
+          <w:rFonts w:ascii="Times New Roman" w:hAnsi="Times New Roman" w:cs="Times New Roman"/>
+        </w:rPr>
+        <w:t>liệu</w:t>
+      </w:r>
+      <w:proofErr w:type="spellEnd"/>
+      <w:r>
+        <w:rPr>
+          <w:rFonts w:ascii="Times New Roman" w:hAnsi="Times New Roman" w:cs="Times New Roman"/>
+        </w:rPr>
+        <w:t xml:space="preserve"> </w:t>
+      </w:r>
+      <w:proofErr w:type="spellStart"/>
+      <w:r>
+        <w:rPr>
+          <w:rFonts w:ascii="Times New Roman" w:hAnsi="Times New Roman" w:cs="Times New Roman"/>
+        </w:rPr>
+        <w:t>vào</w:t>
+      </w:r>
+      <w:proofErr w:type="spellEnd"/>
+      <w:r>
+        <w:rPr>
+          <w:rFonts w:ascii="Times New Roman" w:hAnsi="Times New Roman" w:cs="Times New Roman"/>
+        </w:rPr>
+        <w:t xml:space="preserve"> </w:t>
+      </w:r>
+      <w:proofErr w:type="spellStart"/>
+      <w:r>
+        <w:rPr>
+          <w:rFonts w:ascii="Times New Roman" w:hAnsi="Times New Roman" w:cs="Times New Roman"/>
+        </w:rPr>
+        <w:t>hệ</w:t>
+      </w:r>
+      <w:proofErr w:type="spellEnd"/>
+      <w:r>
+        <w:rPr>
+          <w:rFonts w:ascii="Times New Roman" w:hAnsi="Times New Roman" w:cs="Times New Roman"/>
+        </w:rPr>
+        <w:t xml:space="preserve"> </w:t>
+      </w:r>
+      <w:proofErr w:type="spellStart"/>
+      <w:r>
+        <w:rPr>
+          <w:rFonts w:ascii="Times New Roman" w:hAnsi="Times New Roman" w:cs="Times New Roman"/>
+        </w:rPr>
+        <w:t>thống</w:t>
+      </w:r>
+      <w:proofErr w:type="spellEnd"/>
+      <w:r>
+        <w:rPr>
+          <w:rFonts w:ascii="Times New Roman" w:hAnsi="Times New Roman" w:cs="Times New Roman"/>
+        </w:rPr>
+        <w:t>.</w:t>
+      </w:r>
+    </w:p>
+    <w:p>
+      <w:pPr>
+        <w:numPr>
+          <w:ilvl w:val="0"/>
+          <w:numId w:val="12"/>
+        </w:numPr>
+        <w:rPr>
+          <w:rFonts w:ascii="Times New Roman" w:hAnsi="Times New Roman" w:cs="Times New Roman"/>
+        </w:rPr>
+      </w:pPr>
+      <w:r>
+        <w:rPr>
+          <w:rFonts w:ascii="Times New Roman" w:hAnsi="Times New Roman" w:cs="Times New Roman"/>
+        </w:rPr>
+        <w:t xml:space="preserve">Em </w:t>
+      </w:r>
+      <w:proofErr w:type="spellStart"/>
+      <w:r>
+        <w:rPr>
+          <w:rFonts w:ascii="Times New Roman" w:hAnsi="Times New Roman" w:cs="Times New Roman"/>
+        </w:rPr>
+        <w:t>biết</w:t>
+      </w:r>
+      <w:proofErr w:type="spellEnd"/>
+      <w:r>
+        <w:rPr>
+          <w:rFonts w:ascii="Times New Roman" w:hAnsi="Times New Roman" w:cs="Times New Roman"/>
+        </w:rPr>
+        <w:t xml:space="preserve"> </w:t>
+      </w:r>
+      <w:proofErr w:type="spellStart"/>
+      <w:r>
+        <w:rPr>
+          <w:rFonts w:ascii="Times New Roman" w:hAnsi="Times New Roman" w:cs="Times New Roman"/>
+        </w:rPr>
+        <w:t>thêm</w:t>
+      </w:r>
+      <w:proofErr w:type="spellEnd"/>
+      <w:r>
+        <w:rPr>
+          <w:rFonts w:ascii="Times New Roman" w:hAnsi="Times New Roman" w:cs="Times New Roman"/>
+        </w:rPr>
+        <w:t xml:space="preserve"> </w:t>
+      </w:r>
+      <w:proofErr w:type="spellStart"/>
+      <w:r>
+        <w:rPr>
+          <w:rFonts w:ascii="Times New Roman" w:hAnsi="Times New Roman" w:cs="Times New Roman"/>
+        </w:rPr>
+        <w:t>cách</w:t>
+      </w:r>
+      <w:proofErr w:type="spellEnd"/>
+      <w:r>
+        <w:rPr>
+          <w:rFonts w:ascii="Times New Roman" w:hAnsi="Times New Roman" w:cs="Times New Roman"/>
+        </w:rPr>
+        <w:t xml:space="preserve"> </w:t>
+      </w:r>
+      <w:proofErr w:type="spellStart"/>
+      <w:r>
+        <w:rPr>
+          <w:rFonts w:ascii="Times New Roman" w:hAnsi="Times New Roman" w:cs="Times New Roman"/>
+        </w:rPr>
+        <w:t>thực</w:t>
+      </w:r>
+      <w:proofErr w:type="spellEnd"/>
+      <w:r>
+        <w:rPr>
+          <w:rFonts w:ascii="Times New Roman" w:hAnsi="Times New Roman" w:cs="Times New Roman"/>
+        </w:rPr>
+        <w:t xml:space="preserve"> </w:t>
+      </w:r>
+      <w:proofErr w:type="spellStart"/>
+      <w:r>
+        <w:rPr>
+          <w:rFonts w:ascii="Times New Roman" w:hAnsi="Times New Roman" w:cs="Times New Roman"/>
+        </w:rPr>
+        <w:t>hiện</w:t>
+      </w:r>
+      <w:proofErr w:type="spellEnd"/>
+      <w:r>
+        <w:rPr>
+          <w:rFonts w:ascii="Times New Roman" w:hAnsi="Times New Roman" w:cs="Times New Roman"/>
+        </w:rPr>
+        <w:t xml:space="preserve"> </w:t>
+      </w:r>
+      <w:proofErr w:type="spellStart"/>
+      <w:r>
+        <w:rPr>
+          <w:rFonts w:ascii="Times New Roman" w:hAnsi="Times New Roman" w:cs="Times New Roman"/>
+        </w:rPr>
+        <w:t>chức</w:t>
+      </w:r>
+      <w:proofErr w:type="spellEnd"/>
+      <w:r>
+        <w:rPr>
+          <w:rFonts w:ascii="Times New Roman" w:hAnsi="Times New Roman" w:cs="Times New Roman"/>
+        </w:rPr>
+        <w:t xml:space="preserve"> </w:t>
+      </w:r>
+      <w:proofErr w:type="spellStart"/>
+      <w:r>
+        <w:rPr>
+          <w:rFonts w:ascii="Times New Roman" w:hAnsi="Times New Roman" w:cs="Times New Roman"/>
+        </w:rPr>
+        <w:t>năng</w:t>
+      </w:r>
+      <w:proofErr w:type="spellEnd"/>
+      <w:r>
+        <w:rPr>
+          <w:rFonts w:ascii="Times New Roman" w:hAnsi="Times New Roman" w:cs="Times New Roman"/>
+        </w:rPr>
+        <w:t xml:space="preserve"> </w:t>
+      </w:r>
+      <w:proofErr w:type="spellStart"/>
+      <w:r>
+        <w:rPr>
+          <w:rFonts w:ascii="Times New Roman" w:hAnsi="Times New Roman" w:cs="Times New Roman"/>
+        </w:rPr>
+        <w:t>Sửa</w:t>
+      </w:r>
+      <w:proofErr w:type="spellEnd"/>
+      <w:r>
+        <w:rPr>
+          <w:rFonts w:ascii="Times New Roman" w:hAnsi="Times New Roman" w:cs="Times New Roman"/>
+        </w:rPr>
+        <w:t xml:space="preserve"> </w:t>
+      </w:r>
+      <w:proofErr w:type="spellStart"/>
+      <w:r>
+        <w:rPr>
+          <w:rFonts w:ascii="Times New Roman" w:hAnsi="Times New Roman" w:cs="Times New Roman"/>
+        </w:rPr>
+        <w:t>và</w:t>
+      </w:r>
+      <w:proofErr w:type="spellEnd"/>
+      <w:r>
+        <w:rPr>
+          <w:rFonts w:ascii="Times New Roman" w:hAnsi="Times New Roman" w:cs="Times New Roman"/>
+        </w:rPr>
+        <w:t xml:space="preserve"> </w:t>
+      </w:r>
+      <w:proofErr w:type="spellStart"/>
+      <w:r>
+        <w:rPr>
+          <w:rFonts w:ascii="Times New Roman" w:hAnsi="Times New Roman" w:cs="Times New Roman"/>
+        </w:rPr>
+        <w:t>Xóa</w:t>
+      </w:r>
+      <w:proofErr w:type="spellEnd"/>
+      <w:r>
+        <w:rPr>
+          <w:rFonts w:ascii="Times New Roman" w:hAnsi="Times New Roman" w:cs="Times New Roman"/>
+        </w:rPr>
+        <w:t xml:space="preserve"> </w:t>
+      </w:r>
+      <w:proofErr w:type="spellStart"/>
+      <w:r>
+        <w:rPr>
+          <w:rFonts w:ascii="Times New Roman" w:hAnsi="Times New Roman" w:cs="Times New Roman"/>
+        </w:rPr>
+        <w:t>dữ</w:t>
+      </w:r>
+      <w:proofErr w:type="spellEnd"/>
+      <w:r>
+        <w:rPr>
+          <w:rFonts w:ascii="Times New Roman" w:hAnsi="Times New Roman" w:cs="Times New Roman"/>
+        </w:rPr>
+        <w:t xml:space="preserve"> </w:t>
+      </w:r>
+      <w:proofErr w:type="spellStart"/>
+      <w:r>
+        <w:rPr>
+          <w:rFonts w:ascii="Times New Roman" w:hAnsi="Times New Roman" w:cs="Times New Roman"/>
+        </w:rPr>
+        <w:t>liệu</w:t>
+      </w:r>
+      <w:proofErr w:type="spellEnd"/>
+      <w:r>
+        <w:rPr>
+          <w:rFonts w:ascii="Times New Roman" w:hAnsi="Times New Roman" w:cs="Times New Roman"/>
+        </w:rPr>
+        <w:t xml:space="preserve"> </w:t>
+      </w:r>
+      <w:proofErr w:type="spellStart"/>
+      <w:r>
+        <w:rPr>
+          <w:rFonts w:ascii="Times New Roman" w:hAnsi="Times New Roman" w:cs="Times New Roman"/>
+        </w:rPr>
+        <w:t>trực</w:t>
+      </w:r>
+      <w:proofErr w:type="spellEnd"/>
+      <w:r>
+        <w:rPr>
+          <w:rFonts w:ascii="Times New Roman" w:hAnsi="Times New Roman" w:cs="Times New Roman"/>
+        </w:rPr>
+        <w:t xml:space="preserve"> </w:t>
+      </w:r>
+      <w:proofErr w:type="spellStart"/>
+      <w:r>
+        <w:rPr>
+          <w:rFonts w:ascii="Times New Roman" w:hAnsi="Times New Roman" w:cs="Times New Roman"/>
+        </w:rPr>
+        <w:t>tiếp</w:t>
+      </w:r>
+      <w:proofErr w:type="spellEnd"/>
+      <w:r>
+        <w:rPr>
+          <w:rFonts w:ascii="Times New Roman" w:hAnsi="Times New Roman" w:cs="Times New Roman"/>
+        </w:rPr>
+        <w:t xml:space="preserve"> </w:t>
+      </w:r>
+      <w:proofErr w:type="spellStart"/>
+      <w:r>
+        <w:rPr>
+          <w:rFonts w:ascii="Times New Roman" w:hAnsi="Times New Roman" w:cs="Times New Roman"/>
+        </w:rPr>
+        <w:t>trên</w:t>
+      </w:r>
+      <w:proofErr w:type="spellEnd"/>
+      <w:r>
+        <w:rPr>
+          <w:rFonts w:ascii="Times New Roman" w:hAnsi="Times New Roman" w:cs="Times New Roman"/>
+        </w:rPr>
+        <w:t xml:space="preserve"> </w:t>
+      </w:r>
+      <w:proofErr w:type="spellStart"/>
+      <w:r>
+        <w:rPr>
+          <w:rFonts w:ascii="Times New Roman" w:hAnsi="Times New Roman" w:cs="Times New Roman"/>
+        </w:rPr>
+        <w:t>bảng</w:t>
+      </w:r>
+      <w:proofErr w:type="spellEnd"/>
+      <w:r>
+        <w:rPr>
+          <w:rFonts w:ascii="Times New Roman" w:hAnsi="Times New Roman" w:cs="Times New Roman"/>
+        </w:rPr>
+        <w:t xml:space="preserve"> </w:t>
+      </w:r>
+      <w:proofErr w:type="spellStart"/>
+      <w:r>
+        <w:rPr>
+          <w:rFonts w:ascii="Times New Roman" w:hAnsi="Times New Roman" w:cs="Times New Roman"/>
+        </w:rPr>
+        <w:t>quản</w:t>
+      </w:r>
+      <w:proofErr w:type="spellEnd"/>
+      <w:r>
+        <w:rPr>
+          <w:rFonts w:ascii="Times New Roman" w:hAnsi="Times New Roman" w:cs="Times New Roman"/>
+        </w:rPr>
+        <w:t xml:space="preserve"> </w:t>
+      </w:r>
+      <w:proofErr w:type="spellStart"/>
+      <w:r>
+        <w:rPr>
+          <w:rFonts w:ascii="Times New Roman" w:hAnsi="Times New Roman" w:cs="Times New Roman"/>
+        </w:rPr>
+        <w:t>lý</w:t>
+      </w:r>
+      <w:proofErr w:type="spellEnd"/>
+    </w:p>
+    <w:p>
+      <w:pPr>
+        <w:rPr>
+          <w:rFonts w:ascii="Times New Roman" w:hAnsi="Times New Roman" w:cs="Times New Roman"/>
+        </w:rPr>
+      </w:pPr>
     </w:p>
     <w:p>
       <w:pPr>
@@ -6731,6 +9023,155 @@
     </w:lvl>
   </w:abstractNum>
   <w:abstractNum w:abstractNumId="5" w15:restartNumberingAfterBreak="0">
+    <w:nsid w:val="43804E79"/>
+    <w:multiLevelType w:val="multilevel"/>
+    <w:tmpl w:val="5F968B2E"/>
+    <w:lvl w:ilvl="0">
+      <w:start w:val="1"/>
+      <w:numFmt w:val="bullet"/>
+      <w:lvlText w:val=""/>
+      <w:lvlJc w:val="left"/>
+      <w:pPr>
+        <w:tabs>
+          <w:tab w:val="num" w:pos="720"/>
+        </w:tabs>
+        <w:ind w:left="720" w:hanging="360"/>
+      </w:pPr>
+      <w:rPr>
+        <w:rFonts w:ascii="Symbol" w:hAnsi="Symbol" w:hint="default"/>
+        <w:sz w:val="20"/>
+      </w:rPr>
+    </w:lvl>
+    <w:lvl w:ilvl="1" w:tentative="1">
+      <w:start w:val="1"/>
+      <w:numFmt w:val="bullet"/>
+      <w:lvlText w:val="o"/>
+      <w:lvlJc w:val="left"/>
+      <w:pPr>
+        <w:tabs>
+          <w:tab w:val="num" w:pos="1440"/>
+        </w:tabs>
+        <w:ind w:left="1440" w:hanging="360"/>
+      </w:pPr>
+      <w:rPr>
+        <w:rFonts w:ascii="Courier New" w:hAnsi="Courier New" w:hint="default"/>
+        <w:sz w:val="20"/>
+      </w:rPr>
+    </w:lvl>
+    <w:lvl w:ilvl="2" w:tentative="1">
+      <w:start w:val="1"/>
+      <w:numFmt w:val="bullet"/>
+      <w:lvlText w:val=""/>
+      <w:lvlJc w:val="left"/>
+      <w:pPr>
+        <w:tabs>
+          <w:tab w:val="num" w:pos="2160"/>
+        </w:tabs>
+        <w:ind w:left="2160" w:hanging="360"/>
+      </w:pPr>
+      <w:rPr>
+        <w:rFonts w:ascii="Wingdings" w:hAnsi="Wingdings" w:hint="default"/>
+        <w:sz w:val="20"/>
+      </w:rPr>
+    </w:lvl>
+    <w:lvl w:ilvl="3" w:tentative="1">
+      <w:start w:val="1"/>
+      <w:numFmt w:val="bullet"/>
+      <w:lvlText w:val=""/>
+      <w:lvlJc w:val="left"/>
+      <w:pPr>
+        <w:tabs>
+          <w:tab w:val="num" w:pos="2880"/>
+        </w:tabs>
+        <w:ind w:left="2880" w:hanging="360"/>
+      </w:pPr>
+      <w:rPr>
+        <w:rFonts w:ascii="Wingdings" w:hAnsi="Wingdings" w:hint="default"/>
+        <w:sz w:val="20"/>
+      </w:rPr>
+    </w:lvl>
+    <w:lvl w:ilvl="4" w:tentative="1">
+      <w:start w:val="1"/>
+      <w:numFmt w:val="bullet"/>
+      <w:lvlText w:val=""/>
+      <w:lvlJc w:val="left"/>
+      <w:pPr>
+        <w:tabs>
+          <w:tab w:val="num" w:pos="3600"/>
+        </w:tabs>
+        <w:ind w:left="3600" w:hanging="360"/>
+      </w:pPr>
+      <w:rPr>
+        <w:rFonts w:ascii="Wingdings" w:hAnsi="Wingdings" w:hint="default"/>
+        <w:sz w:val="20"/>
+      </w:rPr>
+    </w:lvl>
+    <w:lvl w:ilvl="5" w:tentative="1">
+      <w:start w:val="1"/>
+      <w:numFmt w:val="bullet"/>
+      <w:lvlText w:val=""/>
+      <w:lvlJc w:val="left"/>
+      <w:pPr>
+        <w:tabs>
+          <w:tab w:val="num" w:pos="4320"/>
+        </w:tabs>
+        <w:ind w:left="4320" w:hanging="360"/>
+      </w:pPr>
+      <w:rPr>
+        <w:rFonts w:ascii="Wingdings" w:hAnsi="Wingdings" w:hint="default"/>
+        <w:sz w:val="20"/>
+      </w:rPr>
+    </w:lvl>
+    <w:lvl w:ilvl="6" w:tentative="1">
+      <w:start w:val="1"/>
+      <w:numFmt w:val="bullet"/>
+      <w:lvlText w:val=""/>
+      <w:lvlJc w:val="left"/>
+      <w:pPr>
+        <w:tabs>
+          <w:tab w:val="num" w:pos="5040"/>
+        </w:tabs>
+        <w:ind w:left="5040" w:hanging="360"/>
+      </w:pPr>
+      <w:rPr>
+        <w:rFonts w:ascii="Wingdings" w:hAnsi="Wingdings" w:hint="default"/>
+        <w:sz w:val="20"/>
+      </w:rPr>
+    </w:lvl>
+    <w:lvl w:ilvl="7" w:tentative="1">
+      <w:start w:val="1"/>
+      <w:numFmt w:val="bullet"/>
+      <w:lvlText w:val=""/>
+      <w:lvlJc w:val="left"/>
+      <w:pPr>
+        <w:tabs>
+          <w:tab w:val="num" w:pos="5760"/>
+        </w:tabs>
+        <w:ind w:left="5760" w:hanging="360"/>
+      </w:pPr>
+      <w:rPr>
+        <w:rFonts w:ascii="Wingdings" w:hAnsi="Wingdings" w:hint="default"/>
+        <w:sz w:val="20"/>
+      </w:rPr>
+    </w:lvl>
+    <w:lvl w:ilvl="8" w:tentative="1">
+      <w:start w:val="1"/>
+      <w:numFmt w:val="bullet"/>
+      <w:lvlText w:val=""/>
+      <w:lvlJc w:val="left"/>
+      <w:pPr>
+        <w:tabs>
+          <w:tab w:val="num" w:pos="6480"/>
+        </w:tabs>
+        <w:ind w:left="6480" w:hanging="360"/>
+      </w:pPr>
+      <w:rPr>
+        <w:rFonts w:ascii="Wingdings" w:hAnsi="Wingdings" w:hint="default"/>
+        <w:sz w:val="20"/>
+      </w:rPr>
+    </w:lvl>
+  </w:abstractNum>
+  <w:abstractNum w:abstractNumId="6" w15:restartNumberingAfterBreak="0">
     <w:nsid w:val="49A745C0"/>
     <w:multiLevelType w:val="multilevel"/>
     <w:tmpl w:val="29A06A0E"/>
@@ -6879,7 +9320,7 @@
       </w:rPr>
     </w:lvl>
   </w:abstractNum>
-  <w:abstractNum w:abstractNumId="6" w15:restartNumberingAfterBreak="0">
+  <w:abstractNum w:abstractNumId="7" w15:restartNumberingAfterBreak="0">
     <w:nsid w:val="502C65AD"/>
     <w:multiLevelType w:val="hybridMultilevel"/>
     <w:tmpl w:val="D1566CEC"/>
@@ -6992,10 +9433,10 @@
       </w:rPr>
     </w:lvl>
   </w:abstractNum>
-  <w:abstractNum w:abstractNumId="7" w15:restartNumberingAfterBreak="0">
-    <w:nsid w:val="6F0444BC"/>
+  <w:abstractNum w:abstractNumId="8" w15:restartNumberingAfterBreak="0">
+    <w:nsid w:val="5C5B4B08"/>
     <w:multiLevelType w:val="multilevel"/>
-    <w:tmpl w:val="691CE868"/>
+    <w:tmpl w:val="8ED6411E"/>
     <w:lvl w:ilvl="0">
       <w:start w:val="1"/>
       <w:numFmt w:val="bullet"/>
@@ -7141,7 +9582,305 @@
       </w:rPr>
     </w:lvl>
   </w:abstractNum>
-  <w:abstractNum w:abstractNumId="8" w15:restartNumberingAfterBreak="0">
+  <w:abstractNum w:abstractNumId="9" w15:restartNumberingAfterBreak="0">
+    <w:nsid w:val="6CBA7A57"/>
+    <w:multiLevelType w:val="multilevel"/>
+    <w:tmpl w:val="79260BE8"/>
+    <w:lvl w:ilvl="0">
+      <w:start w:val="1"/>
+      <w:numFmt w:val="bullet"/>
+      <w:lvlText w:val=""/>
+      <w:lvlJc w:val="left"/>
+      <w:pPr>
+        <w:tabs>
+          <w:tab w:val="num" w:pos="720"/>
+        </w:tabs>
+        <w:ind w:left="720" w:hanging="360"/>
+      </w:pPr>
+      <w:rPr>
+        <w:rFonts w:ascii="Symbol" w:hAnsi="Symbol" w:hint="default"/>
+        <w:sz w:val="20"/>
+      </w:rPr>
+    </w:lvl>
+    <w:lvl w:ilvl="1" w:tentative="1">
+      <w:start w:val="1"/>
+      <w:numFmt w:val="bullet"/>
+      <w:lvlText w:val="o"/>
+      <w:lvlJc w:val="left"/>
+      <w:pPr>
+        <w:tabs>
+          <w:tab w:val="num" w:pos="1440"/>
+        </w:tabs>
+        <w:ind w:left="1440" w:hanging="360"/>
+      </w:pPr>
+      <w:rPr>
+        <w:rFonts w:ascii="Courier New" w:hAnsi="Courier New" w:hint="default"/>
+        <w:sz w:val="20"/>
+      </w:rPr>
+    </w:lvl>
+    <w:lvl w:ilvl="2" w:tentative="1">
+      <w:start w:val="1"/>
+      <w:numFmt w:val="bullet"/>
+      <w:lvlText w:val=""/>
+      <w:lvlJc w:val="left"/>
+      <w:pPr>
+        <w:tabs>
+          <w:tab w:val="num" w:pos="2160"/>
+        </w:tabs>
+        <w:ind w:left="2160" w:hanging="360"/>
+      </w:pPr>
+      <w:rPr>
+        <w:rFonts w:ascii="Wingdings" w:hAnsi="Wingdings" w:hint="default"/>
+        <w:sz w:val="20"/>
+      </w:rPr>
+    </w:lvl>
+    <w:lvl w:ilvl="3" w:tentative="1">
+      <w:start w:val="1"/>
+      <w:numFmt w:val="bullet"/>
+      <w:lvlText w:val=""/>
+      <w:lvlJc w:val="left"/>
+      <w:pPr>
+        <w:tabs>
+          <w:tab w:val="num" w:pos="2880"/>
+        </w:tabs>
+        <w:ind w:left="2880" w:hanging="360"/>
+      </w:pPr>
+      <w:rPr>
+        <w:rFonts w:ascii="Wingdings" w:hAnsi="Wingdings" w:hint="default"/>
+        <w:sz w:val="20"/>
+      </w:rPr>
+    </w:lvl>
+    <w:lvl w:ilvl="4" w:tentative="1">
+      <w:start w:val="1"/>
+      <w:numFmt w:val="bullet"/>
+      <w:lvlText w:val=""/>
+      <w:lvlJc w:val="left"/>
+      <w:pPr>
+        <w:tabs>
+          <w:tab w:val="num" w:pos="3600"/>
+        </w:tabs>
+        <w:ind w:left="3600" w:hanging="360"/>
+      </w:pPr>
+      <w:rPr>
+        <w:rFonts w:ascii="Wingdings" w:hAnsi="Wingdings" w:hint="default"/>
+        <w:sz w:val="20"/>
+      </w:rPr>
+    </w:lvl>
+    <w:lvl w:ilvl="5" w:tentative="1">
+      <w:start w:val="1"/>
+      <w:numFmt w:val="bullet"/>
+      <w:lvlText w:val=""/>
+      <w:lvlJc w:val="left"/>
+      <w:pPr>
+        <w:tabs>
+          <w:tab w:val="num" w:pos="4320"/>
+        </w:tabs>
+        <w:ind w:left="4320" w:hanging="360"/>
+      </w:pPr>
+      <w:rPr>
+        <w:rFonts w:ascii="Wingdings" w:hAnsi="Wingdings" w:hint="default"/>
+        <w:sz w:val="20"/>
+      </w:rPr>
+    </w:lvl>
+    <w:lvl w:ilvl="6" w:tentative="1">
+      <w:start w:val="1"/>
+      <w:numFmt w:val="bullet"/>
+      <w:lvlText w:val=""/>
+      <w:lvlJc w:val="left"/>
+      <w:pPr>
+        <w:tabs>
+          <w:tab w:val="num" w:pos="5040"/>
+        </w:tabs>
+        <w:ind w:left="5040" w:hanging="360"/>
+      </w:pPr>
+      <w:rPr>
+        <w:rFonts w:ascii="Wingdings" w:hAnsi="Wingdings" w:hint="default"/>
+        <w:sz w:val="20"/>
+      </w:rPr>
+    </w:lvl>
+    <w:lvl w:ilvl="7" w:tentative="1">
+      <w:start w:val="1"/>
+      <w:numFmt w:val="bullet"/>
+      <w:lvlText w:val=""/>
+      <w:lvlJc w:val="left"/>
+      <w:pPr>
+        <w:tabs>
+          <w:tab w:val="num" w:pos="5760"/>
+        </w:tabs>
+        <w:ind w:left="5760" w:hanging="360"/>
+      </w:pPr>
+      <w:rPr>
+        <w:rFonts w:ascii="Wingdings" w:hAnsi="Wingdings" w:hint="default"/>
+        <w:sz w:val="20"/>
+      </w:rPr>
+    </w:lvl>
+    <w:lvl w:ilvl="8" w:tentative="1">
+      <w:start w:val="1"/>
+      <w:numFmt w:val="bullet"/>
+      <w:lvlText w:val=""/>
+      <w:lvlJc w:val="left"/>
+      <w:pPr>
+        <w:tabs>
+          <w:tab w:val="num" w:pos="6480"/>
+        </w:tabs>
+        <w:ind w:left="6480" w:hanging="360"/>
+      </w:pPr>
+      <w:rPr>
+        <w:rFonts w:ascii="Wingdings" w:hAnsi="Wingdings" w:hint="default"/>
+        <w:sz w:val="20"/>
+      </w:rPr>
+    </w:lvl>
+  </w:abstractNum>
+  <w:abstractNum w:abstractNumId="10" w15:restartNumberingAfterBreak="0">
+    <w:nsid w:val="6F0444BC"/>
+    <w:multiLevelType w:val="multilevel"/>
+    <w:tmpl w:val="691CE868"/>
+    <w:lvl w:ilvl="0">
+      <w:start w:val="1"/>
+      <w:numFmt w:val="bullet"/>
+      <w:lvlText w:val=""/>
+      <w:lvlJc w:val="left"/>
+      <w:pPr>
+        <w:tabs>
+          <w:tab w:val="num" w:pos="720"/>
+        </w:tabs>
+        <w:ind w:left="720" w:hanging="360"/>
+      </w:pPr>
+      <w:rPr>
+        <w:rFonts w:ascii="Symbol" w:hAnsi="Symbol" w:hint="default"/>
+        <w:sz w:val="20"/>
+      </w:rPr>
+    </w:lvl>
+    <w:lvl w:ilvl="1" w:tentative="1">
+      <w:start w:val="1"/>
+      <w:numFmt w:val="bullet"/>
+      <w:lvlText w:val="o"/>
+      <w:lvlJc w:val="left"/>
+      <w:pPr>
+        <w:tabs>
+          <w:tab w:val="num" w:pos="1440"/>
+        </w:tabs>
+        <w:ind w:left="1440" w:hanging="360"/>
+      </w:pPr>
+      <w:rPr>
+        <w:rFonts w:ascii="Courier New" w:hAnsi="Courier New" w:hint="default"/>
+        <w:sz w:val="20"/>
+      </w:rPr>
+    </w:lvl>
+    <w:lvl w:ilvl="2" w:tentative="1">
+      <w:start w:val="1"/>
+      <w:numFmt w:val="bullet"/>
+      <w:lvlText w:val=""/>
+      <w:lvlJc w:val="left"/>
+      <w:pPr>
+        <w:tabs>
+          <w:tab w:val="num" w:pos="2160"/>
+        </w:tabs>
+        <w:ind w:left="2160" w:hanging="360"/>
+      </w:pPr>
+      <w:rPr>
+        <w:rFonts w:ascii="Wingdings" w:hAnsi="Wingdings" w:hint="default"/>
+        <w:sz w:val="20"/>
+      </w:rPr>
+    </w:lvl>
+    <w:lvl w:ilvl="3" w:tentative="1">
+      <w:start w:val="1"/>
+      <w:numFmt w:val="bullet"/>
+      <w:lvlText w:val=""/>
+      <w:lvlJc w:val="left"/>
+      <w:pPr>
+        <w:tabs>
+          <w:tab w:val="num" w:pos="2880"/>
+        </w:tabs>
+        <w:ind w:left="2880" w:hanging="360"/>
+      </w:pPr>
+      <w:rPr>
+        <w:rFonts w:ascii="Wingdings" w:hAnsi="Wingdings" w:hint="default"/>
+        <w:sz w:val="20"/>
+      </w:rPr>
+    </w:lvl>
+    <w:lvl w:ilvl="4" w:tentative="1">
+      <w:start w:val="1"/>
+      <w:numFmt w:val="bullet"/>
+      <w:lvlText w:val=""/>
+      <w:lvlJc w:val="left"/>
+      <w:pPr>
+        <w:tabs>
+          <w:tab w:val="num" w:pos="3600"/>
+        </w:tabs>
+        <w:ind w:left="3600" w:hanging="360"/>
+      </w:pPr>
+      <w:rPr>
+        <w:rFonts w:ascii="Wingdings" w:hAnsi="Wingdings" w:hint="default"/>
+        <w:sz w:val="20"/>
+      </w:rPr>
+    </w:lvl>
+    <w:lvl w:ilvl="5" w:tentative="1">
+      <w:start w:val="1"/>
+      <w:numFmt w:val="bullet"/>
+      <w:lvlText w:val=""/>
+      <w:lvlJc w:val="left"/>
+      <w:pPr>
+        <w:tabs>
+          <w:tab w:val="num" w:pos="4320"/>
+        </w:tabs>
+        <w:ind w:left="4320" w:hanging="360"/>
+      </w:pPr>
+      <w:rPr>
+        <w:rFonts w:ascii="Wingdings" w:hAnsi="Wingdings" w:hint="default"/>
+        <w:sz w:val="20"/>
+      </w:rPr>
+    </w:lvl>
+    <w:lvl w:ilvl="6" w:tentative="1">
+      <w:start w:val="1"/>
+      <w:numFmt w:val="bullet"/>
+      <w:lvlText w:val=""/>
+      <w:lvlJc w:val="left"/>
+      <w:pPr>
+        <w:tabs>
+          <w:tab w:val="num" w:pos="5040"/>
+        </w:tabs>
+        <w:ind w:left="5040" w:hanging="360"/>
+      </w:pPr>
+      <w:rPr>
+        <w:rFonts w:ascii="Wingdings" w:hAnsi="Wingdings" w:hint="default"/>
+        <w:sz w:val="20"/>
+      </w:rPr>
+    </w:lvl>
+    <w:lvl w:ilvl="7" w:tentative="1">
+      <w:start w:val="1"/>
+      <w:numFmt w:val="bullet"/>
+      <w:lvlText w:val=""/>
+      <w:lvlJc w:val="left"/>
+      <w:pPr>
+        <w:tabs>
+          <w:tab w:val="num" w:pos="5760"/>
+        </w:tabs>
+        <w:ind w:left="5760" w:hanging="360"/>
+      </w:pPr>
+      <w:rPr>
+        <w:rFonts w:ascii="Wingdings" w:hAnsi="Wingdings" w:hint="default"/>
+        <w:sz w:val="20"/>
+      </w:rPr>
+    </w:lvl>
+    <w:lvl w:ilvl="8" w:tentative="1">
+      <w:start w:val="1"/>
+      <w:numFmt w:val="bullet"/>
+      <w:lvlText w:val=""/>
+      <w:lvlJc w:val="left"/>
+      <w:pPr>
+        <w:tabs>
+          <w:tab w:val="num" w:pos="6480"/>
+        </w:tabs>
+        <w:ind w:left="6480" w:hanging="360"/>
+      </w:pPr>
+      <w:rPr>
+        <w:rFonts w:ascii="Wingdings" w:hAnsi="Wingdings" w:hint="default"/>
+        <w:sz w:val="20"/>
+      </w:rPr>
+    </w:lvl>
+  </w:abstractNum>
+  <w:abstractNum w:abstractNumId="11" w15:restartNumberingAfterBreak="0">
     <w:nsid w:val="75B277A7"/>
     <w:multiLevelType w:val="multilevel"/>
     <w:tmpl w:val="4D3EA7E4"/>
@@ -7297,25 +10036,34 @@
     <w:abstractNumId w:val="1"/>
   </w:num>
   <w:num w:numId="3" w16cid:durableId="534317278">
-    <w:abstractNumId w:val="6"/>
+    <w:abstractNumId w:val="7"/>
   </w:num>
   <w:num w:numId="4" w16cid:durableId="840849099">
     <w:abstractNumId w:val="0"/>
   </w:num>
   <w:num w:numId="5" w16cid:durableId="320700339">
-    <w:abstractNumId w:val="5"/>
+    <w:abstractNumId w:val="6"/>
   </w:num>
   <w:num w:numId="6" w16cid:durableId="722096796">
     <w:abstractNumId w:val="2"/>
   </w:num>
   <w:num w:numId="7" w16cid:durableId="1042828241">
-    <w:abstractNumId w:val="7"/>
+    <w:abstractNumId w:val="10"/>
   </w:num>
   <w:num w:numId="8" w16cid:durableId="2131313718">
     <w:abstractNumId w:val="3"/>
   </w:num>
   <w:num w:numId="9" w16cid:durableId="1044064240">
+    <w:abstractNumId w:val="11"/>
+  </w:num>
+  <w:num w:numId="10" w16cid:durableId="1176112735">
     <w:abstractNumId w:val="8"/>
+  </w:num>
+  <w:num w:numId="11" w16cid:durableId="244187424">
+    <w:abstractNumId w:val="9"/>
+  </w:num>
+  <w:num w:numId="12" w16cid:durableId="129397803">
+    <w:abstractNumId w:val="5"/>
   </w:num>
 </w:numbering>
 </file>

</xml_diff>